<commit_message>
begun work on transformer
</commit_message>
<xml_diff>
--- a/report/mphys_lab_book.docx
+++ b/report/mphys_lab_book.docx
@@ -1914,8 +1914,13 @@
         </w:numPr>
       </w:pPr>
       <w:r>
-        <w:t>0.2 zoom range</w:t>
-      </w:r>
+        <w:t xml:space="preserve">0.2 zoom </w:t>
+      </w:r>
+      <w:proofErr w:type="gramStart"/>
+      <w:r>
+        <w:t>range</w:t>
+      </w:r>
+      <w:proofErr w:type="gramEnd"/>
     </w:p>
     <w:p>
       <w:r>
@@ -18399,13 +18404,12 @@
           <w:rFonts w:ascii="Calibri" w:hAnsi="Calibri" w:cs="Calibri"/>
         </w:rPr>
       </w:pPr>
-    </w:p>
-    <w:p>
-      <w:pPr>
+      <w:r>
         <w:rPr>
           <w:rFonts w:ascii="Calibri" w:hAnsi="Calibri" w:cs="Calibri"/>
         </w:rPr>
-      </w:pPr>
+        <w:t>15/12/20</w:t>
+      </w:r>
     </w:p>
     <w:p>
       <w:pPr>
@@ -18413,6 +18417,39 @@
           <w:rFonts w:ascii="Calibri" w:hAnsi="Calibri" w:cs="Calibri"/>
         </w:rPr>
       </w:pPr>
+      <w:r>
+        <w:rPr>
+          <w:rFonts w:ascii="Calibri" w:hAnsi="Calibri" w:cs="Calibri"/>
+        </w:rPr>
+        <w:t xml:space="preserve">The confusion matrices below are for the saved models with the highest in (a) and lowest in (b) test set accuracies. The highest accuracy was a </w:t>
+      </w:r>
+      <w:proofErr w:type="gramStart"/>
+      <w:r>
+        <w:rPr>
+          <w:rFonts w:ascii="Calibri" w:hAnsi="Calibri" w:cs="Calibri"/>
+        </w:rPr>
+        <w:t>2 block</w:t>
+      </w:r>
+      <w:proofErr w:type="gramEnd"/>
+      <w:r>
+        <w:rPr>
+          <w:rFonts w:ascii="Calibri" w:hAnsi="Calibri" w:cs="Calibri"/>
+        </w:rPr>
+        <w:t xml:space="preserve"> inception model at 99.22%, and the lowest was a 1 convolutional layer sequential model with 85.42%. The inception model’s accuracy is extremely </w:t>
+      </w:r>
+      <w:r>
+        <w:rPr>
+          <w:rFonts w:ascii="Calibri" w:hAnsi="Calibri" w:cs="Calibri"/>
+        </w:rPr>
+        <w:lastRenderedPageBreak/>
+        <w:t xml:space="preserve">high, </w:t>
+      </w:r>
+      <w:r>
+        <w:rPr>
+          <w:rFonts w:ascii="Calibri" w:hAnsi="Calibri" w:cs="Calibri"/>
+        </w:rPr>
+        <w:t>potentially due to a “lucky” fluctuation. The sequential model misidentifies 35% of smectic A phases as smectic C, possibly due to a slight imbalance in the dataset in favour of smectic C.</w:t>
+      </w:r>
     </w:p>
     <w:p>
       <w:pPr>
@@ -18430,9 +18467,410 @@
           <w:szCs w:val="24"/>
         </w:rPr>
       </w:pPr>
+      <w:r>
+        <w:rPr>
+          <w:rFonts w:cstheme="minorHAnsi"/>
+          <w:b/>
+          <w:bCs/>
+          <w:noProof/>
+          <w:sz w:val="44"/>
+          <w:szCs w:val="44"/>
+        </w:rPr>
+        <w:drawing>
+          <wp:anchor distT="0" distB="0" distL="114300" distR="114300" simplePos="0" relativeHeight="251684864" behindDoc="0" locked="0" layoutInCell="1" allowOverlap="1" wp14:anchorId="5F63D4FC" wp14:editId="3D765CD7">
+            <wp:simplePos x="0" y="0"/>
+            <wp:positionH relativeFrom="margin">
+              <wp:align>center</wp:align>
+            </wp:positionH>
+            <wp:positionV relativeFrom="paragraph">
+              <wp:posOffset>2540</wp:posOffset>
+            </wp:positionV>
+            <wp:extent cx="4181475" cy="1952625"/>
+            <wp:effectExtent l="0" t="0" r="9525" b="9525"/>
+            <wp:wrapSquare wrapText="bothSides"/>
+            <wp:docPr id="193" name="Picture 193" descr="Chart, waterfall chart&#10;&#10;Description automatically generated"/>
+            <wp:cNvGraphicFramePr>
+              <a:graphicFrameLocks xmlns:a="http://schemas.openxmlformats.org/drawingml/2006/main" noChangeAspect="1"/>
+            </wp:cNvGraphicFramePr>
+            <a:graphic xmlns:a="http://schemas.openxmlformats.org/drawingml/2006/main">
+              <a:graphicData uri="http://schemas.openxmlformats.org/drawingml/2006/picture">
+                <pic:pic xmlns:pic="http://schemas.openxmlformats.org/drawingml/2006/picture">
+                  <pic:nvPicPr>
+                    <pic:cNvPr id="193" name="Picture 193" descr="Chart, waterfall chart&#10;&#10;Description automatically generated"/>
+                    <pic:cNvPicPr/>
+                  </pic:nvPicPr>
+                  <pic:blipFill>
+                    <a:blip r:embed="rId73">
+                      <a:extLst>
+                        <a:ext uri="{28A0092B-C50C-407E-A947-70E740481C1C}">
+                          <a14:useLocalDpi xmlns:a14="http://schemas.microsoft.com/office/drawing/2010/main" val="0"/>
+                        </a:ext>
+                      </a:extLst>
+                    </a:blip>
+                    <a:stretch>
+                      <a:fillRect/>
+                    </a:stretch>
+                  </pic:blipFill>
+                  <pic:spPr>
+                    <a:xfrm>
+                      <a:off x="0" y="0"/>
+                      <a:ext cx="4181475" cy="1952625"/>
+                    </a:xfrm>
+                    <a:prstGeom prst="rect">
+                      <a:avLst/>
+                    </a:prstGeom>
+                  </pic:spPr>
+                </pic:pic>
+              </a:graphicData>
+            </a:graphic>
+            <wp14:sizeRelH relativeFrom="page">
+              <wp14:pctWidth>0</wp14:pctWidth>
+            </wp14:sizeRelH>
+            <wp14:sizeRelV relativeFrom="page">
+              <wp14:pctHeight>0</wp14:pctHeight>
+            </wp14:sizeRelV>
+          </wp:anchor>
+        </w:drawing>
+      </w:r>
+    </w:p>
+    <w:p>
+      <w:pPr>
+        <w:rPr>
+          <w:b/>
+          <w:bCs/>
+          <w:sz w:val="24"/>
+          <w:szCs w:val="24"/>
+        </w:rPr>
+      </w:pPr>
+    </w:p>
+    <w:p>
+      <w:pPr>
+        <w:rPr>
+          <w:b/>
+          <w:bCs/>
+          <w:sz w:val="24"/>
+          <w:szCs w:val="24"/>
+        </w:rPr>
+      </w:pPr>
+    </w:p>
+    <w:p>
+      <w:pPr>
+        <w:rPr>
+          <w:b/>
+          <w:bCs/>
+          <w:sz w:val="24"/>
+          <w:szCs w:val="24"/>
+        </w:rPr>
+      </w:pPr>
+    </w:p>
+    <w:p>
+      <w:pPr>
+        <w:rPr>
+          <w:b/>
+          <w:bCs/>
+          <w:sz w:val="24"/>
+          <w:szCs w:val="24"/>
+        </w:rPr>
+      </w:pPr>
+    </w:p>
+    <w:p>
+      <w:pPr>
+        <w:rPr>
+          <w:b/>
+          <w:bCs/>
+          <w:sz w:val="24"/>
+          <w:szCs w:val="24"/>
+        </w:rPr>
+      </w:pPr>
+    </w:p>
+    <w:p>
+      <w:pPr>
+        <w:rPr>
+          <w:b/>
+          <w:bCs/>
+          <w:sz w:val="24"/>
+          <w:szCs w:val="24"/>
+        </w:rPr>
+      </w:pPr>
+    </w:p>
+    <w:p>
+      <w:r>
+        <w:t>05</w:t>
+      </w:r>
+      <w:r>
+        <w:t>/</w:t>
+      </w:r>
+      <w:r>
+        <w:t>01</w:t>
+      </w:r>
+      <w:r>
+        <w:t>/2</w:t>
+      </w:r>
+      <w:r>
+        <w:t>1</w:t>
+      </w:r>
+    </w:p>
+    <w:p>
+      <w:pPr>
+        <w:rPr>
+          <w:b/>
+          <w:bCs/>
+          <w:sz w:val="32"/>
+          <w:szCs w:val="32"/>
+        </w:rPr>
+      </w:pPr>
+      <w:r>
+        <w:rPr>
+          <w:b/>
+          <w:bCs/>
+          <w:sz w:val="32"/>
+          <w:szCs w:val="32"/>
+        </w:rPr>
+        <w:t>Future work</w:t>
+      </w:r>
+    </w:p>
+    <w:p>
+      <w:r>
+        <w:t>Some ways to extend the project next semester are:</w:t>
+      </w:r>
+    </w:p>
+    <w:p>
+      <w:pPr>
+        <w:pStyle w:val="ListParagraph"/>
+        <w:numPr>
+          <w:ilvl w:val="0"/>
+          <w:numId w:val="11"/>
+        </w:numPr>
+      </w:pPr>
+      <w:r>
+        <w:t xml:space="preserve">Expanding the dataset, especially the </w:t>
+      </w:r>
+      <w:proofErr w:type="spellStart"/>
+      <w:r>
+        <w:t>hexatic</w:t>
+      </w:r>
+      <w:proofErr w:type="spellEnd"/>
+      <w:r>
+        <w:t xml:space="preserve"> smectic and soft crystal phases, in order to train models that can classify a greater </w:t>
+      </w:r>
+      <w:proofErr w:type="gramStart"/>
+      <w:r>
+        <w:t>a number of</w:t>
+      </w:r>
+      <w:proofErr w:type="gramEnd"/>
+      <w:r>
+        <w:t xml:space="preserve"> phases with high accuracy.</w:t>
+      </w:r>
+    </w:p>
+    <w:p>
+      <w:pPr>
+        <w:pStyle w:val="ListParagraph"/>
+        <w:numPr>
+          <w:ilvl w:val="0"/>
+          <w:numId w:val="11"/>
+        </w:numPr>
+      </w:pPr>
+      <w:r>
+        <w:t>Investigate new types of state-of-the-art CNN architectures.</w:t>
+      </w:r>
+    </w:p>
+    <w:p>
+      <w:pPr>
+        <w:pStyle w:val="ListParagraph"/>
+        <w:numPr>
+          <w:ilvl w:val="0"/>
+          <w:numId w:val="11"/>
+        </w:numPr>
+      </w:pPr>
+      <w:r>
+        <w:t>Attempt to implement transformer networks, a different type of deep learning algorithm that has only recently begun to show high potential in image classification.</w:t>
+      </w:r>
+    </w:p>
+    <w:p>
+      <w:pPr>
+        <w:pStyle w:val="ListParagraph"/>
+        <w:numPr>
+          <w:ilvl w:val="0"/>
+          <w:numId w:val="11"/>
+        </w:numPr>
+      </w:pPr>
+      <w:r>
+        <w:t>If we can obtain the correct labelled data, regression models for properties of liquid crystals such as cholesteric pitch length could be implemented.</w:t>
+      </w:r>
+      <w:r>
+        <w:t xml:space="preserve"> </w:t>
+      </w:r>
+    </w:p>
+    <w:p>
+      <w:r>
+        <w:t>08/02/2021</w:t>
+      </w:r>
+    </w:p>
+    <w:p>
+      <w:pPr>
+        <w:rPr>
+          <w:b/>
+          <w:bCs/>
+          <w:sz w:val="24"/>
+          <w:szCs w:val="24"/>
+        </w:rPr>
+      </w:pPr>
+      <w:r>
+        <w:rPr>
+          <w:b/>
+          <w:bCs/>
+          <w:sz w:val="24"/>
+          <w:szCs w:val="24"/>
+        </w:rPr>
+        <w:t>Timeline for second semester</w:t>
+      </w:r>
+    </w:p>
+    <w:p>
+      <w:pPr>
+        <w:pStyle w:val="ListParagraph"/>
+        <w:numPr>
+          <w:ilvl w:val="0"/>
+          <w:numId w:val="12"/>
+        </w:numPr>
+      </w:pPr>
+      <w:r>
+        <w:t xml:space="preserve">Improve </w:t>
+      </w:r>
+      <w:proofErr w:type="gramStart"/>
+      <w:r>
+        <w:t>dataset</w:t>
+      </w:r>
+      <w:proofErr w:type="gramEnd"/>
+    </w:p>
+    <w:p>
+      <w:pPr>
+        <w:pStyle w:val="ListParagraph"/>
+        <w:numPr>
+          <w:ilvl w:val="0"/>
+          <w:numId w:val="12"/>
+        </w:numPr>
+      </w:pPr>
+      <w:r>
+        <w:t>Consider</w:t>
+      </w:r>
+      <w:r>
+        <w:t xml:space="preserve"> more systematic uncertainty </w:t>
+      </w:r>
+      <w:proofErr w:type="gramStart"/>
+      <w:r>
+        <w:t>evaluation</w:t>
+      </w:r>
+      <w:proofErr w:type="gramEnd"/>
+      <w:r>
+        <w:t xml:space="preserve"> </w:t>
+      </w:r>
+    </w:p>
+    <w:p>
+      <w:pPr>
+        <w:pStyle w:val="ListParagraph"/>
+        <w:numPr>
+          <w:ilvl w:val="0"/>
+          <w:numId w:val="12"/>
+        </w:numPr>
+      </w:pPr>
+      <w:r>
+        <w:t xml:space="preserve">Consider metrics for unbalanced </w:t>
+      </w:r>
+      <w:proofErr w:type="gramStart"/>
+      <w:r>
+        <w:t>datasets</w:t>
+      </w:r>
+      <w:proofErr w:type="gramEnd"/>
+    </w:p>
+    <w:p>
+      <w:pPr>
+        <w:pStyle w:val="ListParagraph"/>
+        <w:numPr>
+          <w:ilvl w:val="0"/>
+          <w:numId w:val="12"/>
+        </w:numPr>
+      </w:pPr>
+      <w:r>
+        <w:t xml:space="preserve">Consider methods to tackle class </w:t>
+      </w:r>
+      <w:proofErr w:type="gramStart"/>
+      <w:r>
+        <w:t>imbalance</w:t>
+      </w:r>
+      <w:proofErr w:type="gramEnd"/>
+    </w:p>
+    <w:p>
+      <w:pPr>
+        <w:pStyle w:val="ListParagraph"/>
+        <w:numPr>
+          <w:ilvl w:val="0"/>
+          <w:numId w:val="12"/>
+        </w:numPr>
+      </w:pPr>
+      <w:r>
+        <w:t xml:space="preserve">Implement and investigate transformer </w:t>
+      </w:r>
+      <w:proofErr w:type="gramStart"/>
+      <w:r>
+        <w:t>networks</w:t>
+      </w:r>
+      <w:proofErr w:type="gramEnd"/>
+    </w:p>
+    <w:p>
+      <w:pPr>
+        <w:pStyle w:val="ListParagraph"/>
+        <w:numPr>
+          <w:ilvl w:val="0"/>
+          <w:numId w:val="12"/>
+        </w:numPr>
+      </w:pPr>
+      <w:r>
+        <w:t xml:space="preserve">Investigate further state of the art </w:t>
+      </w:r>
+      <w:proofErr w:type="gramStart"/>
+      <w:r>
+        <w:t>CNNs</w:t>
+      </w:r>
+      <w:proofErr w:type="gramEnd"/>
+    </w:p>
+    <w:p>
+      <w:pPr>
+        <w:pStyle w:val="ListParagraph"/>
+        <w:numPr>
+          <w:ilvl w:val="0"/>
+          <w:numId w:val="12"/>
+        </w:numPr>
+      </w:pPr>
+      <w:r>
+        <w:t>Ambitious goal: accurate classifier of many phases</w:t>
+      </w:r>
+    </w:p>
+    <w:p>
+      <w:pPr>
+        <w:rPr>
+          <w:b/>
+          <w:bCs/>
+          <w:sz w:val="24"/>
+          <w:szCs w:val="24"/>
+        </w:rPr>
+      </w:pPr>
+      <w:r>
+        <w:rPr>
+          <w:b/>
+          <w:bCs/>
+          <w:sz w:val="24"/>
+          <w:szCs w:val="24"/>
+        </w:rPr>
+        <w:t>Minimum uncertainty</w:t>
+      </w:r>
+    </w:p>
+    <w:p>
+      <w:r>
+        <w:t xml:space="preserve">Going forward, a minimum percentage uncertainty will be assigned to model test accuracy predictions, as the square root of the total number of test set examples divided by itself. </w:t>
+      </w:r>
     </w:p>
     <w:sectPr>
-      <w:headerReference w:type="first" r:id="rId73"/>
+      <w:headerReference w:type="first" r:id="rId74"/>
       <w:pgSz w:w="11906" w:h="16838"/>
       <w:pgMar w:top="1440" w:right="1440" w:bottom="1440" w:left="1440" w:header="708" w:footer="708" w:gutter="0"/>
       <w:cols w:space="708"/>
@@ -18500,15 +18938,7 @@
       <w:pStyle w:val="Header"/>
     </w:pPr>
     <w:r>
-      <w:t xml:space="preserve">Joshua Heaton </w:t>
-    </w:r>
-    <w:proofErr w:type="spellStart"/>
-    <w:r>
-      <w:t>MPhys</w:t>
-    </w:r>
-    <w:proofErr w:type="spellEnd"/>
-    <w:r>
-      <w:t xml:space="preserve"> project 2020</w:t>
+      <w:t>Joshua Heaton MPhys project 2020</w:t>
     </w:r>
   </w:p>
   <w:p>
@@ -18516,23 +18946,15 @@
       <w:pStyle w:val="Header"/>
     </w:pPr>
     <w:r>
-      <w:t xml:space="preserve">Project partner: James </w:t>
+      <w:t>Project partner: James Harbon</w:t>
     </w:r>
-    <w:proofErr w:type="spellStart"/>
-    <w:r>
-      <w:t>Harbon</w:t>
-    </w:r>
-    <w:proofErr w:type="spellEnd"/>
   </w:p>
   <w:p>
     <w:pPr>
       <w:pStyle w:val="Header"/>
     </w:pPr>
     <w:r>
-      <w:t xml:space="preserve">Supervisor: </w:t>
-    </w:r>
-    <w:r>
-      <w:t>Dr Ingo Dierking</w:t>
+      <w:t>Supervisor: Dr Ingo Dierking</w:t>
     </w:r>
   </w:p>
 </w:hdr>
@@ -18541,6 +18963,92 @@
 <file path=word/numbering.xml><?xml version="1.0" encoding="utf-8"?>
 <w:numbering xmlns:wpc="http://schemas.microsoft.com/office/word/2010/wordprocessingCanvas" xmlns:cx="http://schemas.microsoft.com/office/drawing/2014/chartex" xmlns:cx1="http://schemas.microsoft.com/office/drawing/2015/9/8/chartex" xmlns:cx2="http://schemas.microsoft.com/office/drawing/2015/10/21/chartex" xmlns:cx3="http://schemas.microsoft.com/office/drawing/2016/5/9/chartex" xmlns:cx4="http://schemas.microsoft.com/office/drawing/2016/5/10/chartex" xmlns:cx5="http://schemas.microsoft.com/office/drawing/2016/5/11/chartex" xmlns:cx6="http://schemas.microsoft.com/office/drawing/2016/5/12/chartex" xmlns:cx7="http://schemas.microsoft.com/office/drawing/2016/5/13/chartex" xmlns:cx8="http://schemas.microsoft.com/office/drawing/2016/5/14/chartex" xmlns:mc="http://schemas.openxmlformats.org/markup-compatibility/2006" xmlns:aink="http://schemas.microsoft.com/office/drawing/2016/ink" xmlns:am3d="http://schemas.microsoft.com/office/drawing/2017/model3d" xmlns:o="urn:schemas-microsoft-com:office:office" xmlns:r="http://schemas.openxmlformats.org/officeDocument/2006/relationships" xmlns:m="http://schemas.openxmlformats.org/officeDocument/2006/math" xmlns:v="urn:schemas-microsoft-com:vml" xmlns:wp14="http://schemas.microsoft.com/office/word/2010/wordprocessingDrawing" xmlns:wp="http://schemas.openxmlformats.org/drawingml/2006/wordprocessingDrawing" xmlns:w10="urn:schemas-microsoft-com:office:word" xmlns:w="http://schemas.openxmlformats.org/wordprocessingml/2006/main" xmlns:w14="http://schemas.microsoft.com/office/word/2010/wordml" xmlns:w15="http://schemas.microsoft.com/office/word/2012/wordml" xmlns:w16cex="http://schemas.microsoft.com/office/word/2018/wordml/cex" xmlns:w16cid="http://schemas.microsoft.com/office/word/2016/wordml/cid" xmlns:w16="http://schemas.microsoft.com/office/word/2018/wordml" xmlns:w16se="http://schemas.microsoft.com/office/word/2015/wordml/symex" xmlns:wpg="http://schemas.microsoft.com/office/word/2010/wordprocessingGroup" xmlns:wpi="http://schemas.microsoft.com/office/word/2010/wordprocessingInk" xmlns:wne="http://schemas.microsoft.com/office/word/2006/wordml" xmlns:wps="http://schemas.microsoft.com/office/word/2010/wordprocessingShape" mc:Ignorable="w14 w15 w16se w16cid w16 w16cex wp14">
   <w:abstractNum w:abstractNumId="0" w15:restartNumberingAfterBreak="0">
+    <w:nsid w:val="06B16F41"/>
+    <w:multiLevelType w:val="hybridMultilevel"/>
+    <w:tmpl w:val="D9BECEF2"/>
+    <w:lvl w:ilvl="0" w:tplc="0809000F">
+      <w:start w:val="1"/>
+      <w:numFmt w:val="decimal"/>
+      <w:lvlText w:val="%1."/>
+      <w:lvlJc w:val="left"/>
+      <w:pPr>
+        <w:ind w:left="720" w:hanging="360"/>
+      </w:pPr>
+    </w:lvl>
+    <w:lvl w:ilvl="1" w:tplc="08090019" w:tentative="1">
+      <w:start w:val="1"/>
+      <w:numFmt w:val="lowerLetter"/>
+      <w:lvlText w:val="%2."/>
+      <w:lvlJc w:val="left"/>
+      <w:pPr>
+        <w:ind w:left="1440" w:hanging="360"/>
+      </w:pPr>
+    </w:lvl>
+    <w:lvl w:ilvl="2" w:tplc="0809001B" w:tentative="1">
+      <w:start w:val="1"/>
+      <w:numFmt w:val="lowerRoman"/>
+      <w:lvlText w:val="%3."/>
+      <w:lvlJc w:val="right"/>
+      <w:pPr>
+        <w:ind w:left="2160" w:hanging="180"/>
+      </w:pPr>
+    </w:lvl>
+    <w:lvl w:ilvl="3" w:tplc="0809000F" w:tentative="1">
+      <w:start w:val="1"/>
+      <w:numFmt w:val="decimal"/>
+      <w:lvlText w:val="%4."/>
+      <w:lvlJc w:val="left"/>
+      <w:pPr>
+        <w:ind w:left="2880" w:hanging="360"/>
+      </w:pPr>
+    </w:lvl>
+    <w:lvl w:ilvl="4" w:tplc="08090019" w:tentative="1">
+      <w:start w:val="1"/>
+      <w:numFmt w:val="lowerLetter"/>
+      <w:lvlText w:val="%5."/>
+      <w:lvlJc w:val="left"/>
+      <w:pPr>
+        <w:ind w:left="3600" w:hanging="360"/>
+      </w:pPr>
+    </w:lvl>
+    <w:lvl w:ilvl="5" w:tplc="0809001B" w:tentative="1">
+      <w:start w:val="1"/>
+      <w:numFmt w:val="lowerRoman"/>
+      <w:lvlText w:val="%6."/>
+      <w:lvlJc w:val="right"/>
+      <w:pPr>
+        <w:ind w:left="4320" w:hanging="180"/>
+      </w:pPr>
+    </w:lvl>
+    <w:lvl w:ilvl="6" w:tplc="0809000F" w:tentative="1">
+      <w:start w:val="1"/>
+      <w:numFmt w:val="decimal"/>
+      <w:lvlText w:val="%7."/>
+      <w:lvlJc w:val="left"/>
+      <w:pPr>
+        <w:ind w:left="5040" w:hanging="360"/>
+      </w:pPr>
+    </w:lvl>
+    <w:lvl w:ilvl="7" w:tplc="08090019" w:tentative="1">
+      <w:start w:val="1"/>
+      <w:numFmt w:val="lowerLetter"/>
+      <w:lvlText w:val="%8."/>
+      <w:lvlJc w:val="left"/>
+      <w:pPr>
+        <w:ind w:left="5760" w:hanging="360"/>
+      </w:pPr>
+    </w:lvl>
+    <w:lvl w:ilvl="8" w:tplc="0809001B" w:tentative="1">
+      <w:start w:val="1"/>
+      <w:numFmt w:val="lowerRoman"/>
+      <w:lvlText w:val="%9."/>
+      <w:lvlJc w:val="right"/>
+      <w:pPr>
+        <w:ind w:left="6480" w:hanging="180"/>
+      </w:pPr>
+    </w:lvl>
+  </w:abstractNum>
+  <w:abstractNum w:abstractNumId="1" w15:restartNumberingAfterBreak="0">
     <w:nsid w:val="07614647"/>
     <w:multiLevelType w:val="hybridMultilevel"/>
     <w:tmpl w:val="9FACF3D4"/>
@@ -18653,7 +19161,7 @@
       </w:rPr>
     </w:lvl>
   </w:abstractNum>
-  <w:abstractNum w:abstractNumId="1" w15:restartNumberingAfterBreak="0">
+  <w:abstractNum w:abstractNumId="2" w15:restartNumberingAfterBreak="0">
     <w:nsid w:val="09180BBB"/>
     <w:multiLevelType w:val="hybridMultilevel"/>
     <w:tmpl w:val="73F62DDA"/>
@@ -18766,10 +19274,10 @@
       </w:rPr>
     </w:lvl>
   </w:abstractNum>
-  <w:abstractNum w:abstractNumId="2" w15:restartNumberingAfterBreak="0">
-    <w:nsid w:val="19FB735E"/>
+  <w:abstractNum w:abstractNumId="3" w15:restartNumberingAfterBreak="0">
+    <w:nsid w:val="0E546911"/>
     <w:multiLevelType w:val="hybridMultilevel"/>
-    <w:tmpl w:val="54DE336A"/>
+    <w:tmpl w:val="DF30AE7C"/>
     <w:lvl w:ilvl="0" w:tplc="08090001">
       <w:start w:val="1"/>
       <w:numFmt w:val="bullet"/>
@@ -18879,10 +19387,10 @@
       </w:rPr>
     </w:lvl>
   </w:abstractNum>
-  <w:abstractNum w:abstractNumId="3" w15:restartNumberingAfterBreak="0">
-    <w:nsid w:val="33B60A68"/>
+  <w:abstractNum w:abstractNumId="4" w15:restartNumberingAfterBreak="0">
+    <w:nsid w:val="19FB735E"/>
     <w:multiLevelType w:val="hybridMultilevel"/>
-    <w:tmpl w:val="E1004D8E"/>
+    <w:tmpl w:val="54DE336A"/>
     <w:lvl w:ilvl="0" w:tplc="08090001">
       <w:start w:val="1"/>
       <w:numFmt w:val="bullet"/>
@@ -18992,10 +19500,10 @@
       </w:rPr>
     </w:lvl>
   </w:abstractNum>
-  <w:abstractNum w:abstractNumId="4" w15:restartNumberingAfterBreak="0">
-    <w:nsid w:val="44C737BB"/>
+  <w:abstractNum w:abstractNumId="5" w15:restartNumberingAfterBreak="0">
+    <w:nsid w:val="33B60A68"/>
     <w:multiLevelType w:val="hybridMultilevel"/>
-    <w:tmpl w:val="639E36B2"/>
+    <w:tmpl w:val="E1004D8E"/>
     <w:lvl w:ilvl="0" w:tplc="08090001">
       <w:start w:val="1"/>
       <w:numFmt w:val="bullet"/>
@@ -19105,10 +19613,10 @@
       </w:rPr>
     </w:lvl>
   </w:abstractNum>
-  <w:abstractNum w:abstractNumId="5" w15:restartNumberingAfterBreak="0">
-    <w:nsid w:val="49092566"/>
+  <w:abstractNum w:abstractNumId="6" w15:restartNumberingAfterBreak="0">
+    <w:nsid w:val="44C737BB"/>
     <w:multiLevelType w:val="hybridMultilevel"/>
-    <w:tmpl w:val="CF0464A6"/>
+    <w:tmpl w:val="639E36B2"/>
     <w:lvl w:ilvl="0" w:tplc="08090001">
       <w:start w:val="1"/>
       <w:numFmt w:val="bullet"/>
@@ -19218,10 +19726,10 @@
       </w:rPr>
     </w:lvl>
   </w:abstractNum>
-  <w:abstractNum w:abstractNumId="6" w15:restartNumberingAfterBreak="0">
-    <w:nsid w:val="4CCE40CF"/>
+  <w:abstractNum w:abstractNumId="7" w15:restartNumberingAfterBreak="0">
+    <w:nsid w:val="49092566"/>
     <w:multiLevelType w:val="hybridMultilevel"/>
-    <w:tmpl w:val="29C024A4"/>
+    <w:tmpl w:val="CF0464A6"/>
     <w:lvl w:ilvl="0" w:tplc="08090001">
       <w:start w:val="1"/>
       <w:numFmt w:val="bullet"/>
@@ -19331,10 +19839,10 @@
       </w:rPr>
     </w:lvl>
   </w:abstractNum>
-  <w:abstractNum w:abstractNumId="7" w15:restartNumberingAfterBreak="0">
-    <w:nsid w:val="4EA01717"/>
+  <w:abstractNum w:abstractNumId="8" w15:restartNumberingAfterBreak="0">
+    <w:nsid w:val="4CCE40CF"/>
     <w:multiLevelType w:val="hybridMultilevel"/>
-    <w:tmpl w:val="1DCEBA0C"/>
+    <w:tmpl w:val="29C024A4"/>
     <w:lvl w:ilvl="0" w:tplc="08090001">
       <w:start w:val="1"/>
       <w:numFmt w:val="bullet"/>
@@ -19444,96 +19952,10 @@
       </w:rPr>
     </w:lvl>
   </w:abstractNum>
-  <w:abstractNum w:abstractNumId="8" w15:restartNumberingAfterBreak="0">
-    <w:nsid w:val="7E124AD5"/>
+  <w:abstractNum w:abstractNumId="9" w15:restartNumberingAfterBreak="0">
+    <w:nsid w:val="4EA01717"/>
     <w:multiLevelType w:val="hybridMultilevel"/>
-    <w:tmpl w:val="383016D0"/>
-    <w:lvl w:ilvl="0" w:tplc="0809000F">
-      <w:start w:val="1"/>
-      <w:numFmt w:val="decimal"/>
-      <w:lvlText w:val="%1."/>
-      <w:lvlJc w:val="left"/>
-      <w:pPr>
-        <w:ind w:left="720" w:hanging="360"/>
-      </w:pPr>
-    </w:lvl>
-    <w:lvl w:ilvl="1" w:tplc="08090019" w:tentative="1">
-      <w:start w:val="1"/>
-      <w:numFmt w:val="lowerLetter"/>
-      <w:lvlText w:val="%2."/>
-      <w:lvlJc w:val="left"/>
-      <w:pPr>
-        <w:ind w:left="1440" w:hanging="360"/>
-      </w:pPr>
-    </w:lvl>
-    <w:lvl w:ilvl="2" w:tplc="0809001B" w:tentative="1">
-      <w:start w:val="1"/>
-      <w:numFmt w:val="lowerRoman"/>
-      <w:lvlText w:val="%3."/>
-      <w:lvlJc w:val="right"/>
-      <w:pPr>
-        <w:ind w:left="2160" w:hanging="180"/>
-      </w:pPr>
-    </w:lvl>
-    <w:lvl w:ilvl="3" w:tplc="0809000F" w:tentative="1">
-      <w:start w:val="1"/>
-      <w:numFmt w:val="decimal"/>
-      <w:lvlText w:val="%4."/>
-      <w:lvlJc w:val="left"/>
-      <w:pPr>
-        <w:ind w:left="2880" w:hanging="360"/>
-      </w:pPr>
-    </w:lvl>
-    <w:lvl w:ilvl="4" w:tplc="08090019" w:tentative="1">
-      <w:start w:val="1"/>
-      <w:numFmt w:val="lowerLetter"/>
-      <w:lvlText w:val="%5."/>
-      <w:lvlJc w:val="left"/>
-      <w:pPr>
-        <w:ind w:left="3600" w:hanging="360"/>
-      </w:pPr>
-    </w:lvl>
-    <w:lvl w:ilvl="5" w:tplc="0809001B" w:tentative="1">
-      <w:start w:val="1"/>
-      <w:numFmt w:val="lowerRoman"/>
-      <w:lvlText w:val="%6."/>
-      <w:lvlJc w:val="right"/>
-      <w:pPr>
-        <w:ind w:left="4320" w:hanging="180"/>
-      </w:pPr>
-    </w:lvl>
-    <w:lvl w:ilvl="6" w:tplc="0809000F" w:tentative="1">
-      <w:start w:val="1"/>
-      <w:numFmt w:val="decimal"/>
-      <w:lvlText w:val="%7."/>
-      <w:lvlJc w:val="left"/>
-      <w:pPr>
-        <w:ind w:left="5040" w:hanging="360"/>
-      </w:pPr>
-    </w:lvl>
-    <w:lvl w:ilvl="7" w:tplc="08090019" w:tentative="1">
-      <w:start w:val="1"/>
-      <w:numFmt w:val="lowerLetter"/>
-      <w:lvlText w:val="%8."/>
-      <w:lvlJc w:val="left"/>
-      <w:pPr>
-        <w:ind w:left="5760" w:hanging="360"/>
-      </w:pPr>
-    </w:lvl>
-    <w:lvl w:ilvl="8" w:tplc="0809001B" w:tentative="1">
-      <w:start w:val="1"/>
-      <w:numFmt w:val="lowerRoman"/>
-      <w:lvlText w:val="%9."/>
-      <w:lvlJc w:val="right"/>
-      <w:pPr>
-        <w:ind w:left="6480" w:hanging="180"/>
-      </w:pPr>
-    </w:lvl>
-  </w:abstractNum>
-  <w:abstractNum w:abstractNumId="9" w15:restartNumberingAfterBreak="0">
-    <w:nsid w:val="7F540EF3"/>
-    <w:multiLevelType w:val="hybridMultilevel"/>
-    <w:tmpl w:val="655008D8"/>
+    <w:tmpl w:val="1DCEBA0C"/>
     <w:lvl w:ilvl="0" w:tplc="08090001">
       <w:start w:val="1"/>
       <w:numFmt w:val="bullet"/>
@@ -19643,35 +20065,240 @@
       </w:rPr>
     </w:lvl>
   </w:abstractNum>
+  <w:abstractNum w:abstractNumId="10" w15:restartNumberingAfterBreak="0">
+    <w:nsid w:val="7E124AD5"/>
+    <w:multiLevelType w:val="hybridMultilevel"/>
+    <w:tmpl w:val="383016D0"/>
+    <w:lvl w:ilvl="0" w:tplc="0809000F">
+      <w:start w:val="1"/>
+      <w:numFmt w:val="decimal"/>
+      <w:lvlText w:val="%1."/>
+      <w:lvlJc w:val="left"/>
+      <w:pPr>
+        <w:ind w:left="720" w:hanging="360"/>
+      </w:pPr>
+    </w:lvl>
+    <w:lvl w:ilvl="1" w:tplc="08090019" w:tentative="1">
+      <w:start w:val="1"/>
+      <w:numFmt w:val="lowerLetter"/>
+      <w:lvlText w:val="%2."/>
+      <w:lvlJc w:val="left"/>
+      <w:pPr>
+        <w:ind w:left="1440" w:hanging="360"/>
+      </w:pPr>
+    </w:lvl>
+    <w:lvl w:ilvl="2" w:tplc="0809001B" w:tentative="1">
+      <w:start w:val="1"/>
+      <w:numFmt w:val="lowerRoman"/>
+      <w:lvlText w:val="%3."/>
+      <w:lvlJc w:val="right"/>
+      <w:pPr>
+        <w:ind w:left="2160" w:hanging="180"/>
+      </w:pPr>
+    </w:lvl>
+    <w:lvl w:ilvl="3" w:tplc="0809000F" w:tentative="1">
+      <w:start w:val="1"/>
+      <w:numFmt w:val="decimal"/>
+      <w:lvlText w:val="%4."/>
+      <w:lvlJc w:val="left"/>
+      <w:pPr>
+        <w:ind w:left="2880" w:hanging="360"/>
+      </w:pPr>
+    </w:lvl>
+    <w:lvl w:ilvl="4" w:tplc="08090019" w:tentative="1">
+      <w:start w:val="1"/>
+      <w:numFmt w:val="lowerLetter"/>
+      <w:lvlText w:val="%5."/>
+      <w:lvlJc w:val="left"/>
+      <w:pPr>
+        <w:ind w:left="3600" w:hanging="360"/>
+      </w:pPr>
+    </w:lvl>
+    <w:lvl w:ilvl="5" w:tplc="0809001B" w:tentative="1">
+      <w:start w:val="1"/>
+      <w:numFmt w:val="lowerRoman"/>
+      <w:lvlText w:val="%6."/>
+      <w:lvlJc w:val="right"/>
+      <w:pPr>
+        <w:ind w:left="4320" w:hanging="180"/>
+      </w:pPr>
+    </w:lvl>
+    <w:lvl w:ilvl="6" w:tplc="0809000F" w:tentative="1">
+      <w:start w:val="1"/>
+      <w:numFmt w:val="decimal"/>
+      <w:lvlText w:val="%7."/>
+      <w:lvlJc w:val="left"/>
+      <w:pPr>
+        <w:ind w:left="5040" w:hanging="360"/>
+      </w:pPr>
+    </w:lvl>
+    <w:lvl w:ilvl="7" w:tplc="08090019" w:tentative="1">
+      <w:start w:val="1"/>
+      <w:numFmt w:val="lowerLetter"/>
+      <w:lvlText w:val="%8."/>
+      <w:lvlJc w:val="left"/>
+      <w:pPr>
+        <w:ind w:left="5760" w:hanging="360"/>
+      </w:pPr>
+    </w:lvl>
+    <w:lvl w:ilvl="8" w:tplc="0809001B" w:tentative="1">
+      <w:start w:val="1"/>
+      <w:numFmt w:val="lowerRoman"/>
+      <w:lvlText w:val="%9."/>
+      <w:lvlJc w:val="right"/>
+      <w:pPr>
+        <w:ind w:left="6480" w:hanging="180"/>
+      </w:pPr>
+    </w:lvl>
+  </w:abstractNum>
+  <w:abstractNum w:abstractNumId="11" w15:restartNumberingAfterBreak="0">
+    <w:nsid w:val="7F540EF3"/>
+    <w:multiLevelType w:val="hybridMultilevel"/>
+    <w:tmpl w:val="655008D8"/>
+    <w:lvl w:ilvl="0" w:tplc="08090001">
+      <w:start w:val="1"/>
+      <w:numFmt w:val="bullet"/>
+      <w:lvlText w:val=""/>
+      <w:lvlJc w:val="left"/>
+      <w:pPr>
+        <w:ind w:left="720" w:hanging="360"/>
+      </w:pPr>
+      <w:rPr>
+        <w:rFonts w:ascii="Symbol" w:hAnsi="Symbol" w:hint="default"/>
+      </w:rPr>
+    </w:lvl>
+    <w:lvl w:ilvl="1" w:tplc="08090003" w:tentative="1">
+      <w:start w:val="1"/>
+      <w:numFmt w:val="bullet"/>
+      <w:lvlText w:val="o"/>
+      <w:lvlJc w:val="left"/>
+      <w:pPr>
+        <w:ind w:left="1440" w:hanging="360"/>
+      </w:pPr>
+      <w:rPr>
+        <w:rFonts w:ascii="Courier New" w:hAnsi="Courier New" w:cs="Courier New" w:hint="default"/>
+      </w:rPr>
+    </w:lvl>
+    <w:lvl w:ilvl="2" w:tplc="08090005" w:tentative="1">
+      <w:start w:val="1"/>
+      <w:numFmt w:val="bullet"/>
+      <w:lvlText w:val=""/>
+      <w:lvlJc w:val="left"/>
+      <w:pPr>
+        <w:ind w:left="2160" w:hanging="360"/>
+      </w:pPr>
+      <w:rPr>
+        <w:rFonts w:ascii="Wingdings" w:hAnsi="Wingdings" w:hint="default"/>
+      </w:rPr>
+    </w:lvl>
+    <w:lvl w:ilvl="3" w:tplc="08090001" w:tentative="1">
+      <w:start w:val="1"/>
+      <w:numFmt w:val="bullet"/>
+      <w:lvlText w:val=""/>
+      <w:lvlJc w:val="left"/>
+      <w:pPr>
+        <w:ind w:left="2880" w:hanging="360"/>
+      </w:pPr>
+      <w:rPr>
+        <w:rFonts w:ascii="Symbol" w:hAnsi="Symbol" w:hint="default"/>
+      </w:rPr>
+    </w:lvl>
+    <w:lvl w:ilvl="4" w:tplc="08090003" w:tentative="1">
+      <w:start w:val="1"/>
+      <w:numFmt w:val="bullet"/>
+      <w:lvlText w:val="o"/>
+      <w:lvlJc w:val="left"/>
+      <w:pPr>
+        <w:ind w:left="3600" w:hanging="360"/>
+      </w:pPr>
+      <w:rPr>
+        <w:rFonts w:ascii="Courier New" w:hAnsi="Courier New" w:cs="Courier New" w:hint="default"/>
+      </w:rPr>
+    </w:lvl>
+    <w:lvl w:ilvl="5" w:tplc="08090005" w:tentative="1">
+      <w:start w:val="1"/>
+      <w:numFmt w:val="bullet"/>
+      <w:lvlText w:val=""/>
+      <w:lvlJc w:val="left"/>
+      <w:pPr>
+        <w:ind w:left="4320" w:hanging="360"/>
+      </w:pPr>
+      <w:rPr>
+        <w:rFonts w:ascii="Wingdings" w:hAnsi="Wingdings" w:hint="default"/>
+      </w:rPr>
+    </w:lvl>
+    <w:lvl w:ilvl="6" w:tplc="08090001" w:tentative="1">
+      <w:start w:val="1"/>
+      <w:numFmt w:val="bullet"/>
+      <w:lvlText w:val=""/>
+      <w:lvlJc w:val="left"/>
+      <w:pPr>
+        <w:ind w:left="5040" w:hanging="360"/>
+      </w:pPr>
+      <w:rPr>
+        <w:rFonts w:ascii="Symbol" w:hAnsi="Symbol" w:hint="default"/>
+      </w:rPr>
+    </w:lvl>
+    <w:lvl w:ilvl="7" w:tplc="08090003" w:tentative="1">
+      <w:start w:val="1"/>
+      <w:numFmt w:val="bullet"/>
+      <w:lvlText w:val="o"/>
+      <w:lvlJc w:val="left"/>
+      <w:pPr>
+        <w:ind w:left="5760" w:hanging="360"/>
+      </w:pPr>
+      <w:rPr>
+        <w:rFonts w:ascii="Courier New" w:hAnsi="Courier New" w:cs="Courier New" w:hint="default"/>
+      </w:rPr>
+    </w:lvl>
+    <w:lvl w:ilvl="8" w:tplc="08090005" w:tentative="1">
+      <w:start w:val="1"/>
+      <w:numFmt w:val="bullet"/>
+      <w:lvlText w:val=""/>
+      <w:lvlJc w:val="left"/>
+      <w:pPr>
+        <w:ind w:left="6480" w:hanging="360"/>
+      </w:pPr>
+      <w:rPr>
+        <w:rFonts w:ascii="Wingdings" w:hAnsi="Wingdings" w:hint="default"/>
+      </w:rPr>
+    </w:lvl>
+  </w:abstractNum>
   <w:num w:numId="1">
+    <w:abstractNumId w:val="4"/>
+  </w:num>
+  <w:num w:numId="2">
+    <w:abstractNumId w:val="7"/>
+  </w:num>
+  <w:num w:numId="3">
+    <w:abstractNumId w:val="10"/>
+  </w:num>
+  <w:num w:numId="4">
+    <w:abstractNumId w:val="8"/>
+  </w:num>
+  <w:num w:numId="5">
+    <w:abstractNumId w:val="11"/>
+  </w:num>
+  <w:num w:numId="6">
+    <w:abstractNumId w:val="9"/>
+  </w:num>
+  <w:num w:numId="7">
+    <w:abstractNumId w:val="1"/>
+  </w:num>
+  <w:num w:numId="8">
     <w:abstractNumId w:val="2"/>
   </w:num>
-  <w:num w:numId="2">
+  <w:num w:numId="9">
     <w:abstractNumId w:val="5"/>
   </w:num>
-  <w:num w:numId="3">
-    <w:abstractNumId w:val="8"/>
-  </w:num>
-  <w:num w:numId="4">
+  <w:num w:numId="10">
     <w:abstractNumId w:val="6"/>
   </w:num>
-  <w:num w:numId="5">
-    <w:abstractNumId w:val="9"/>
-  </w:num>
-  <w:num w:numId="6">
-    <w:abstractNumId w:val="7"/>
-  </w:num>
-  <w:num w:numId="7">
-    <w:abstractNumId w:val="0"/>
-  </w:num>
-  <w:num w:numId="8">
-    <w:abstractNumId w:val="1"/>
-  </w:num>
-  <w:num w:numId="9">
+  <w:num w:numId="11">
     <w:abstractNumId w:val="3"/>
   </w:num>
-  <w:num w:numId="10">
-    <w:abstractNumId w:val="4"/>
+  <w:num w:numId="12">
+    <w:abstractNumId w:val="0"/>
   </w:num>
 </w:numbering>
 </file>

</xml_diff>

<commit_message>
implemented mean confusion matrix
</commit_message>
<xml_diff>
--- a/report/mphys_lab_book.docx
+++ b/report/mphys_lab_book.docx
@@ -1805,15 +1805,7 @@
         <w:t xml:space="preserve">All training done </w:t>
       </w:r>
       <w:r>
-        <w:t xml:space="preserve">using TensorFlow </w:t>
-      </w:r>
-      <w:proofErr w:type="spellStart"/>
-      <w:r>
-        <w:t>Keras</w:t>
-      </w:r>
-      <w:proofErr w:type="spellEnd"/>
-      <w:r>
-        <w:t xml:space="preserve"> with </w:t>
+        <w:t xml:space="preserve">using TensorFlow Keras with </w:t>
       </w:r>
       <w:r>
         <w:t>NVIDIA CUDA</w:t>
@@ -1823,21 +1815,8 @@
       </w:r>
     </w:p>
     <w:p>
-      <w:proofErr w:type="spellStart"/>
-      <w:r>
-        <w:t>Keras</w:t>
-      </w:r>
-      <w:proofErr w:type="spellEnd"/>
-      <w:r>
-        <w:t xml:space="preserve"> </w:t>
-      </w:r>
-      <w:proofErr w:type="spellStart"/>
-      <w:r>
-        <w:t>ImageDataGenerator</w:t>
-      </w:r>
-      <w:proofErr w:type="spellEnd"/>
-      <w:r>
-        <w:t xml:space="preserve"> augmentations to improve regularisation:</w:t>
+      <w:r>
+        <w:t>Keras ImageDataGenerator augmentations to improve regularisation:</w:t>
       </w:r>
     </w:p>
     <w:p>
@@ -2014,15 +1993,7 @@
     </w:p>
     <w:p>
       <w:r>
-        <w:t xml:space="preserve">The first model, Sequential V1, has 3 convolution layers all with </w:t>
-      </w:r>
-      <w:proofErr w:type="spellStart"/>
-      <w:r>
-        <w:t>ReLU</w:t>
-      </w:r>
-      <w:proofErr w:type="spellEnd"/>
-      <w:r>
-        <w:t xml:space="preserve"> activations and batch normalisation, with max pooling used after the first 2 layers and global average pooling for the last. </w:t>
+        <w:t xml:space="preserve">The first model, Sequential V1, has 3 convolution layers all with ReLU activations and batch normalisation, with max pooling used after the first 2 layers and global average pooling for the last. </w:t>
       </w:r>
       <w:r>
         <w:t>Each convolutional layer has a stride of 1</w:t>
@@ -2034,15 +2005,7 @@
         <w:t xml:space="preserve"> </w:t>
       </w:r>
       <w:r>
-        <w:t xml:space="preserve">This is followed with 2 dense layers with </w:t>
-      </w:r>
-      <w:proofErr w:type="spellStart"/>
-      <w:r>
-        <w:t>ReLU</w:t>
-      </w:r>
-      <w:proofErr w:type="spellEnd"/>
-      <w:r>
-        <w:t xml:space="preserve"> activations and dropout for regularisation, and a final 4 unit dense layer for the output. The entire architecture with </w:t>
+        <w:t xml:space="preserve">This is followed with 2 dense layers with ReLU activations and dropout for regularisation, and a final 4 unit dense layer for the output. The entire architecture with </w:t>
       </w:r>
       <w:r>
         <w:t xml:space="preserve">channel and </w:t>
@@ -3435,15 +3398,7 @@
         <w:t xml:space="preserve"> </w:t>
       </w:r>
       <w:r>
-        <w:t xml:space="preserve">has </w:t>
-      </w:r>
-      <w:proofErr w:type="spellStart"/>
-      <w:r>
-        <w:t>ReLU</w:t>
-      </w:r>
-      <w:proofErr w:type="spellEnd"/>
-      <w:r>
-        <w:t xml:space="preserve"> activations, </w:t>
+        <w:t xml:space="preserve">has ReLU activations, </w:t>
       </w:r>
       <w:r>
         <w:t>“same” padding, stride of 1</w:t>
@@ -12904,13 +12859,8 @@
           <w:numId w:val="9"/>
         </w:numPr>
       </w:pPr>
-      <w:proofErr w:type="spellStart"/>
-      <w:r>
-        <w:t>Hexatic</w:t>
-      </w:r>
-      <w:proofErr w:type="spellEnd"/>
-      <w:r>
-        <w:t xml:space="preserve"> (smectic I</w:t>
+      <w:r>
+        <w:t>Hexatic (smectic I</w:t>
       </w:r>
       <w:r>
         <w:t xml:space="preserve"> and F</w:t>
@@ -13001,11 +12951,9 @@
             <w:tcW w:w="1803" w:type="dxa"/>
           </w:tcPr>
           <w:p>
-            <w:proofErr w:type="spellStart"/>
             <w:r>
               <w:t>Hexatic</w:t>
             </w:r>
-            <w:proofErr w:type="spellEnd"/>
           </w:p>
         </w:tc>
         <w:tc>
@@ -13259,15 +13207,7 @@
         <w:t>The current dataset is highly imbalanced in the favour of the fluid smectic class</w:t>
       </w:r>
       <w:r>
-        <w:t xml:space="preserve"> due to a limited number of </w:t>
-      </w:r>
-      <w:proofErr w:type="spellStart"/>
-      <w:r>
-        <w:t>hexatic</w:t>
-      </w:r>
-      <w:proofErr w:type="spellEnd"/>
-      <w:r>
-        <w:t xml:space="preserve"> and soft crystal videos</w:t>
+        <w:t xml:space="preserve"> due to a limited number of hexatic and soft crystal videos</w:t>
       </w:r>
       <w:r>
         <w:t>.</w:t>
@@ -14411,21 +14351,7 @@
         <w:rPr>
           <w:rFonts w:ascii="Calibri" w:hAnsi="Calibri" w:cs="Calibri"/>
         </w:rPr>
-        <w:t xml:space="preserve"> We may need more data for the </w:t>
-      </w:r>
-      <w:proofErr w:type="spellStart"/>
-      <w:r>
-        <w:rPr>
-          <w:rFonts w:ascii="Calibri" w:hAnsi="Calibri" w:cs="Calibri"/>
-        </w:rPr>
-        <w:t>hexatic</w:t>
-      </w:r>
-      <w:proofErr w:type="spellEnd"/>
-      <w:r>
-        <w:rPr>
-          <w:rFonts w:ascii="Calibri" w:hAnsi="Calibri" w:cs="Calibri"/>
-        </w:rPr>
-        <w:t xml:space="preserve"> and soft crystal classes to improve these models further.</w:t>
+        <w:t xml:space="preserve"> We may need more data for the hexatic and soft crystal classes to improve these models further.</w:t>
       </w:r>
     </w:p>
     <w:p>
@@ -18528,15 +18454,7 @@
         </w:numPr>
       </w:pPr>
       <w:r>
-        <w:t xml:space="preserve">Expanding the dataset, especially the </w:t>
-      </w:r>
-      <w:proofErr w:type="spellStart"/>
-      <w:r>
-        <w:t>hexatic</w:t>
-      </w:r>
-      <w:proofErr w:type="spellEnd"/>
-      <w:r>
-        <w:t xml:space="preserve"> smectic and soft crystal phases, in order to train models that can classify a greater a number of phases with high accuracy.</w:t>
+        <w:t>Expanding the dataset, especially the hexatic smectic and soft crystal phases, in order to train models that can classify a greater a number of phases with high accuracy.</w:t>
       </w:r>
     </w:p>
     <w:p>
@@ -18746,15 +18664,7 @@
     </w:p>
     <w:p>
       <w:r>
-        <w:t xml:space="preserve">We have now constructed an updated smectic dataset with additional samples in fluid and </w:t>
-      </w:r>
-      <w:proofErr w:type="spellStart"/>
-      <w:r>
-        <w:t>hexatic</w:t>
-      </w:r>
-      <w:proofErr w:type="spellEnd"/>
-      <w:r>
-        <w:t xml:space="preserve"> phases. The distribution of the new set is given below.</w:t>
+        <w:t>We have now constructed an updated smectic dataset with additional samples in fluid and hexatic phases. The distribution of the new set is given below.</w:t>
       </w:r>
     </w:p>
     <w:tbl>
@@ -18792,11 +18702,9 @@
             <w:tcW w:w="1803" w:type="dxa"/>
           </w:tcPr>
           <w:p>
-            <w:proofErr w:type="spellStart"/>
             <w:r>
               <w:t>Hexatic</w:t>
             </w:r>
-            <w:proofErr w:type="spellEnd"/>
           </w:p>
         </w:tc>
         <w:tc>
@@ -21215,6 +21123,9 @@
       <w:r>
         <w:t>. There is no notable improvement over the previous attempt at this task with the smaller dataset.</w:t>
       </w:r>
+      <w:r>
+        <w:t xml:space="preserve"> We see large standard deviations suggesting low training stability.</w:t>
+      </w:r>
     </w:p>
     <w:p>
       <w:r>
@@ -21318,8 +21229,2122 @@
         <w:t xml:space="preserve"> We use the recommended default values of 0.25 for alpha and 2.0 for gamma, and train the 2 block inception model 12 times, with all other configurations the same as before.</w:t>
       </w:r>
     </w:p>
+    <w:tbl>
+      <w:tblPr>
+        <w:tblStyle w:val="TableGrid"/>
+        <w:tblW w:w="0" w:type="auto"/>
+        <w:tblLook w:val="04A0" w:firstRow="1" w:lastRow="0" w:firstColumn="1" w:lastColumn="0" w:noHBand="0" w:noVBand="1"/>
+      </w:tblPr>
+      <w:tblGrid>
+        <w:gridCol w:w="2254"/>
+        <w:gridCol w:w="2254"/>
+        <w:gridCol w:w="2254"/>
+        <w:gridCol w:w="2254"/>
+      </w:tblGrid>
+      <w:tr>
+        <w:tc>
+          <w:tcPr>
+            <w:tcW w:w="9016" w:type="dxa"/>
+            <w:gridSpan w:val="4"/>
+          </w:tcPr>
+          <w:p>
+            <w:pPr>
+              <w:rPr>
+                <w:b/>
+                <w:bCs/>
+              </w:rPr>
+            </w:pPr>
+            <w:r>
+              <w:rPr>
+                <w:b/>
+                <w:bCs/>
+              </w:rPr>
+              <w:t>Inception models</w:t>
+            </w:r>
+            <w:r>
+              <w:rPr>
+                <w:b/>
+                <w:bCs/>
+              </w:rPr>
+              <w:t xml:space="preserve"> with focal loss</w:t>
+            </w:r>
+            <w:r>
+              <w:rPr>
+                <w:b/>
+                <w:bCs/>
+              </w:rPr>
+              <w:t xml:space="preserve">, </w:t>
+            </w:r>
+            <w:r>
+              <w:rPr>
+                <w:b/>
+                <w:bCs/>
+              </w:rPr>
+              <w:t>validation</w:t>
+            </w:r>
+            <w:r>
+              <w:rPr>
+                <w:b/>
+                <w:bCs/>
+              </w:rPr>
+              <w:t xml:space="preserve"> set accuracies</w:t>
+            </w:r>
+          </w:p>
+        </w:tc>
+      </w:tr>
+      <w:tr>
+        <w:tc>
+          <w:tcPr>
+            <w:tcW w:w="2254" w:type="dxa"/>
+          </w:tcPr>
+          <w:p>
+            <w:r>
+              <w:t>Training run</w:t>
+            </w:r>
+          </w:p>
+        </w:tc>
+        <w:tc>
+          <w:tcPr>
+            <w:tcW w:w="6762" w:type="dxa"/>
+            <w:gridSpan w:val="3"/>
+          </w:tcPr>
+          <w:p>
+            <w:r>
+              <w:t>Number of blocks</w:t>
+            </w:r>
+          </w:p>
+        </w:tc>
+      </w:tr>
+      <w:tr>
+        <w:tc>
+          <w:tcPr>
+            <w:tcW w:w="2254" w:type="dxa"/>
+            <w:vAlign w:val="bottom"/>
+          </w:tcPr>
+          <w:p/>
+        </w:tc>
+        <w:tc>
+          <w:tcPr>
+            <w:tcW w:w="2254" w:type="dxa"/>
+            <w:vAlign w:val="bottom"/>
+          </w:tcPr>
+          <w:p>
+            <w:r>
+              <w:rPr>
+                <w:rFonts w:ascii="Calibri" w:hAnsi="Calibri" w:cs="Calibri"/>
+                <w:color w:val="000000"/>
+              </w:rPr>
+              <w:t>1</w:t>
+            </w:r>
+          </w:p>
+        </w:tc>
+        <w:tc>
+          <w:tcPr>
+            <w:tcW w:w="2254" w:type="dxa"/>
+            <w:vAlign w:val="bottom"/>
+          </w:tcPr>
+          <w:p>
+            <w:r>
+              <w:rPr>
+                <w:rFonts w:ascii="Calibri" w:hAnsi="Calibri" w:cs="Calibri"/>
+                <w:color w:val="000000"/>
+              </w:rPr>
+              <w:t>2</w:t>
+            </w:r>
+          </w:p>
+        </w:tc>
+        <w:tc>
+          <w:tcPr>
+            <w:tcW w:w="2254" w:type="dxa"/>
+            <w:vAlign w:val="bottom"/>
+          </w:tcPr>
+          <w:p>
+            <w:r>
+              <w:rPr>
+                <w:rFonts w:ascii="Calibri" w:hAnsi="Calibri" w:cs="Calibri"/>
+                <w:color w:val="000000"/>
+              </w:rPr>
+              <w:t>3</w:t>
+            </w:r>
+          </w:p>
+        </w:tc>
+      </w:tr>
+      <w:tr>
+        <w:tc>
+          <w:tcPr>
+            <w:tcW w:w="2254" w:type="dxa"/>
+            <w:vAlign w:val="bottom"/>
+          </w:tcPr>
+          <w:p>
+            <w:r>
+              <w:rPr>
+                <w:rFonts w:ascii="Calibri" w:hAnsi="Calibri" w:cs="Calibri"/>
+                <w:color w:val="000000"/>
+              </w:rPr>
+              <w:t>1</w:t>
+            </w:r>
+          </w:p>
+        </w:tc>
+        <w:tc>
+          <w:tcPr>
+            <w:tcW w:w="2254" w:type="dxa"/>
+            <w:vAlign w:val="bottom"/>
+          </w:tcPr>
+          <w:p>
+            <w:r>
+              <w:rPr>
+                <w:rFonts w:ascii="Calibri" w:hAnsi="Calibri" w:cs="Calibri"/>
+                <w:color w:val="000000"/>
+              </w:rPr>
+              <w:t>66.06</w:t>
+            </w:r>
+          </w:p>
+        </w:tc>
+        <w:tc>
+          <w:tcPr>
+            <w:tcW w:w="2254" w:type="dxa"/>
+            <w:vAlign w:val="bottom"/>
+          </w:tcPr>
+          <w:p>
+            <w:r>
+              <w:rPr>
+                <w:rFonts w:ascii="Calibri" w:hAnsi="Calibri" w:cs="Calibri"/>
+                <w:color w:val="000000"/>
+              </w:rPr>
+              <w:t>57.73</w:t>
+            </w:r>
+          </w:p>
+        </w:tc>
+        <w:tc>
+          <w:tcPr>
+            <w:tcW w:w="2254" w:type="dxa"/>
+            <w:vAlign w:val="bottom"/>
+          </w:tcPr>
+          <w:p>
+            <w:r>
+              <w:rPr>
+                <w:rFonts w:ascii="Calibri" w:hAnsi="Calibri" w:cs="Calibri"/>
+                <w:color w:val="000000"/>
+              </w:rPr>
+              <w:t>48.35</w:t>
+            </w:r>
+          </w:p>
+        </w:tc>
+      </w:tr>
+      <w:tr>
+        <w:tc>
+          <w:tcPr>
+            <w:tcW w:w="2254" w:type="dxa"/>
+            <w:vAlign w:val="bottom"/>
+          </w:tcPr>
+          <w:p>
+            <w:r>
+              <w:rPr>
+                <w:rFonts w:ascii="Calibri" w:hAnsi="Calibri" w:cs="Calibri"/>
+                <w:color w:val="000000"/>
+              </w:rPr>
+              <w:t>2</w:t>
+            </w:r>
+          </w:p>
+        </w:tc>
+        <w:tc>
+          <w:tcPr>
+            <w:tcW w:w="2254" w:type="dxa"/>
+            <w:vAlign w:val="bottom"/>
+          </w:tcPr>
+          <w:p>
+            <w:r>
+              <w:rPr>
+                <w:rFonts w:ascii="Calibri" w:hAnsi="Calibri" w:cs="Calibri"/>
+                <w:color w:val="000000"/>
+              </w:rPr>
+              <w:t>57.55</w:t>
+            </w:r>
+          </w:p>
+        </w:tc>
+        <w:tc>
+          <w:tcPr>
+            <w:tcW w:w="2254" w:type="dxa"/>
+            <w:vAlign w:val="bottom"/>
+          </w:tcPr>
+          <w:p>
+            <w:r>
+              <w:rPr>
+                <w:rFonts w:ascii="Calibri" w:hAnsi="Calibri" w:cs="Calibri"/>
+                <w:color w:val="000000"/>
+              </w:rPr>
+              <w:t>76.48</w:t>
+            </w:r>
+          </w:p>
+        </w:tc>
+        <w:tc>
+          <w:tcPr>
+            <w:tcW w:w="2254" w:type="dxa"/>
+            <w:vAlign w:val="bottom"/>
+          </w:tcPr>
+          <w:p>
+            <w:r>
+              <w:rPr>
+                <w:rFonts w:ascii="Calibri" w:hAnsi="Calibri" w:cs="Calibri"/>
+                <w:color w:val="000000"/>
+              </w:rPr>
+              <w:t>54.08</w:t>
+            </w:r>
+          </w:p>
+        </w:tc>
+      </w:tr>
+      <w:tr>
+        <w:tc>
+          <w:tcPr>
+            <w:tcW w:w="2254" w:type="dxa"/>
+            <w:vAlign w:val="bottom"/>
+          </w:tcPr>
+          <w:p>
+            <w:r>
+              <w:rPr>
+                <w:rFonts w:ascii="Calibri" w:hAnsi="Calibri" w:cs="Calibri"/>
+                <w:color w:val="000000"/>
+              </w:rPr>
+              <w:t>3</w:t>
+            </w:r>
+          </w:p>
+        </w:tc>
+        <w:tc>
+          <w:tcPr>
+            <w:tcW w:w="2254" w:type="dxa"/>
+            <w:vAlign w:val="bottom"/>
+          </w:tcPr>
+          <w:p>
+            <w:r>
+              <w:rPr>
+                <w:rFonts w:ascii="Calibri" w:hAnsi="Calibri" w:cs="Calibri"/>
+                <w:color w:val="000000"/>
+              </w:rPr>
+              <w:t>63.02</w:t>
+            </w:r>
+          </w:p>
+        </w:tc>
+        <w:tc>
+          <w:tcPr>
+            <w:tcW w:w="2254" w:type="dxa"/>
+            <w:vAlign w:val="bottom"/>
+          </w:tcPr>
+          <w:p>
+            <w:r>
+              <w:rPr>
+                <w:rFonts w:ascii="Calibri" w:hAnsi="Calibri" w:cs="Calibri"/>
+                <w:color w:val="000000"/>
+              </w:rPr>
+              <w:t>48.26</w:t>
+            </w:r>
+          </w:p>
+        </w:tc>
+        <w:tc>
+          <w:tcPr>
+            <w:tcW w:w="2254" w:type="dxa"/>
+            <w:vAlign w:val="bottom"/>
+          </w:tcPr>
+          <w:p>
+            <w:r>
+              <w:rPr>
+                <w:rFonts w:ascii="Calibri" w:hAnsi="Calibri" w:cs="Calibri"/>
+                <w:color w:val="000000"/>
+              </w:rPr>
+              <w:t>70.23</w:t>
+            </w:r>
+          </w:p>
+        </w:tc>
+      </w:tr>
+      <w:tr>
+        <w:tc>
+          <w:tcPr>
+            <w:tcW w:w="2254" w:type="dxa"/>
+            <w:vAlign w:val="bottom"/>
+          </w:tcPr>
+          <w:p>
+            <w:r>
+              <w:rPr>
+                <w:rFonts w:ascii="Calibri" w:hAnsi="Calibri" w:cs="Calibri"/>
+                <w:color w:val="000000"/>
+              </w:rPr>
+              <w:t>4</w:t>
+            </w:r>
+          </w:p>
+        </w:tc>
+        <w:tc>
+          <w:tcPr>
+            <w:tcW w:w="2254" w:type="dxa"/>
+            <w:vAlign w:val="bottom"/>
+          </w:tcPr>
+          <w:p>
+            <w:r>
+              <w:rPr>
+                <w:rFonts w:ascii="Calibri" w:hAnsi="Calibri" w:cs="Calibri"/>
+                <w:color w:val="000000"/>
+              </w:rPr>
+              <w:t>66.58</w:t>
+            </w:r>
+          </w:p>
+        </w:tc>
+        <w:tc>
+          <w:tcPr>
+            <w:tcW w:w="2254" w:type="dxa"/>
+            <w:vAlign w:val="bottom"/>
+          </w:tcPr>
+          <w:p>
+            <w:r>
+              <w:rPr>
+                <w:rFonts w:ascii="Calibri" w:hAnsi="Calibri" w:cs="Calibri"/>
+                <w:color w:val="000000"/>
+              </w:rPr>
+              <w:t>53.47</w:t>
+            </w:r>
+          </w:p>
+        </w:tc>
+        <w:tc>
+          <w:tcPr>
+            <w:tcW w:w="2254" w:type="dxa"/>
+            <w:vAlign w:val="bottom"/>
+          </w:tcPr>
+          <w:p>
+            <w:r>
+              <w:rPr>
+                <w:rFonts w:ascii="Calibri" w:hAnsi="Calibri" w:cs="Calibri"/>
+                <w:color w:val="000000"/>
+              </w:rPr>
+              <w:t>48.09</w:t>
+            </w:r>
+          </w:p>
+        </w:tc>
+      </w:tr>
+      <w:tr>
+        <w:tc>
+          <w:tcPr>
+            <w:tcW w:w="2254" w:type="dxa"/>
+            <w:vAlign w:val="bottom"/>
+          </w:tcPr>
+          <w:p>
+            <w:r>
+              <w:rPr>
+                <w:rFonts w:ascii="Calibri" w:hAnsi="Calibri" w:cs="Calibri"/>
+                <w:color w:val="000000"/>
+              </w:rPr>
+              <w:t>5</w:t>
+            </w:r>
+          </w:p>
+        </w:tc>
+        <w:tc>
+          <w:tcPr>
+            <w:tcW w:w="2254" w:type="dxa"/>
+            <w:vAlign w:val="bottom"/>
+          </w:tcPr>
+          <w:p>
+            <w:r>
+              <w:rPr>
+                <w:rFonts w:ascii="Calibri" w:hAnsi="Calibri" w:cs="Calibri"/>
+                <w:color w:val="000000"/>
+              </w:rPr>
+              <w:t>65.97</w:t>
+            </w:r>
+          </w:p>
+        </w:tc>
+        <w:tc>
+          <w:tcPr>
+            <w:tcW w:w="2254" w:type="dxa"/>
+            <w:vAlign w:val="bottom"/>
+          </w:tcPr>
+          <w:p>
+            <w:r>
+              <w:rPr>
+                <w:rFonts w:ascii="Calibri" w:hAnsi="Calibri" w:cs="Calibri"/>
+                <w:color w:val="000000"/>
+              </w:rPr>
+              <w:t>65.02</w:t>
+            </w:r>
+          </w:p>
+        </w:tc>
+        <w:tc>
+          <w:tcPr>
+            <w:tcW w:w="2254" w:type="dxa"/>
+            <w:vAlign w:val="bottom"/>
+          </w:tcPr>
+          <w:p>
+            <w:r>
+              <w:rPr>
+                <w:rFonts w:ascii="Calibri" w:hAnsi="Calibri" w:cs="Calibri"/>
+                <w:color w:val="000000"/>
+              </w:rPr>
+              <w:t>69.27</w:t>
+            </w:r>
+          </w:p>
+        </w:tc>
+      </w:tr>
+      <w:tr>
+        <w:tc>
+          <w:tcPr>
+            <w:tcW w:w="2254" w:type="dxa"/>
+            <w:vAlign w:val="bottom"/>
+          </w:tcPr>
+          <w:p>
+            <w:r>
+              <w:rPr>
+                <w:rFonts w:ascii="Calibri" w:hAnsi="Calibri" w:cs="Calibri"/>
+                <w:color w:val="000000"/>
+              </w:rPr>
+              <w:t>6</w:t>
+            </w:r>
+          </w:p>
+        </w:tc>
+        <w:tc>
+          <w:tcPr>
+            <w:tcW w:w="2254" w:type="dxa"/>
+            <w:vAlign w:val="bottom"/>
+          </w:tcPr>
+          <w:p>
+            <w:r>
+              <w:rPr>
+                <w:rFonts w:ascii="Calibri" w:hAnsi="Calibri" w:cs="Calibri"/>
+                <w:color w:val="000000"/>
+              </w:rPr>
+              <w:t>61.46</w:t>
+            </w:r>
+          </w:p>
+        </w:tc>
+        <w:tc>
+          <w:tcPr>
+            <w:tcW w:w="2254" w:type="dxa"/>
+            <w:vAlign w:val="bottom"/>
+          </w:tcPr>
+          <w:p>
+            <w:r>
+              <w:rPr>
+                <w:rFonts w:ascii="Calibri" w:hAnsi="Calibri" w:cs="Calibri"/>
+                <w:color w:val="000000"/>
+              </w:rPr>
+              <w:t>56.86</w:t>
+            </w:r>
+          </w:p>
+        </w:tc>
+        <w:tc>
+          <w:tcPr>
+            <w:tcW w:w="2254" w:type="dxa"/>
+            <w:vAlign w:val="bottom"/>
+          </w:tcPr>
+          <w:p>
+            <w:r>
+              <w:rPr>
+                <w:rFonts w:ascii="Calibri" w:hAnsi="Calibri" w:cs="Calibri"/>
+                <w:color w:val="000000"/>
+              </w:rPr>
+              <w:t>48.18</w:t>
+            </w:r>
+          </w:p>
+        </w:tc>
+      </w:tr>
+      <w:tr>
+        <w:tc>
+          <w:tcPr>
+            <w:tcW w:w="2254" w:type="dxa"/>
+            <w:vAlign w:val="bottom"/>
+          </w:tcPr>
+          <w:p>
+            <w:r>
+              <w:rPr>
+                <w:rFonts w:ascii="Calibri" w:hAnsi="Calibri" w:cs="Calibri"/>
+                <w:color w:val="000000"/>
+              </w:rPr>
+              <w:t>7</w:t>
+            </w:r>
+          </w:p>
+        </w:tc>
+        <w:tc>
+          <w:tcPr>
+            <w:tcW w:w="2254" w:type="dxa"/>
+            <w:vAlign w:val="bottom"/>
+          </w:tcPr>
+          <w:p>
+            <w:r>
+              <w:rPr>
+                <w:rFonts w:ascii="Calibri" w:hAnsi="Calibri" w:cs="Calibri"/>
+                <w:color w:val="000000"/>
+              </w:rPr>
+              <w:t>61.63</w:t>
+            </w:r>
+          </w:p>
+        </w:tc>
+        <w:tc>
+          <w:tcPr>
+            <w:tcW w:w="2254" w:type="dxa"/>
+            <w:vAlign w:val="bottom"/>
+          </w:tcPr>
+          <w:p>
+            <w:r>
+              <w:rPr>
+                <w:rFonts w:ascii="Calibri" w:hAnsi="Calibri" w:cs="Calibri"/>
+                <w:color w:val="000000"/>
+              </w:rPr>
+              <w:t>58.25</w:t>
+            </w:r>
+          </w:p>
+        </w:tc>
+        <w:tc>
+          <w:tcPr>
+            <w:tcW w:w="2254" w:type="dxa"/>
+            <w:vAlign w:val="bottom"/>
+          </w:tcPr>
+          <w:p>
+            <w:r>
+              <w:rPr>
+                <w:rFonts w:ascii="Calibri" w:hAnsi="Calibri" w:cs="Calibri"/>
+                <w:color w:val="000000"/>
+              </w:rPr>
+              <w:t>39.93</w:t>
+            </w:r>
+          </w:p>
+        </w:tc>
+      </w:tr>
+      <w:tr>
+        <w:tc>
+          <w:tcPr>
+            <w:tcW w:w="2254" w:type="dxa"/>
+            <w:vAlign w:val="bottom"/>
+          </w:tcPr>
+          <w:p>
+            <w:r>
+              <w:rPr>
+                <w:rFonts w:ascii="Calibri" w:hAnsi="Calibri" w:cs="Calibri"/>
+                <w:color w:val="000000"/>
+              </w:rPr>
+              <w:t>8</w:t>
+            </w:r>
+          </w:p>
+        </w:tc>
+        <w:tc>
+          <w:tcPr>
+            <w:tcW w:w="2254" w:type="dxa"/>
+            <w:vAlign w:val="bottom"/>
+          </w:tcPr>
+          <w:p>
+            <w:r>
+              <w:rPr>
+                <w:rFonts w:ascii="Calibri" w:hAnsi="Calibri" w:cs="Calibri"/>
+                <w:color w:val="000000"/>
+              </w:rPr>
+              <w:t>59.64</w:t>
+            </w:r>
+          </w:p>
+        </w:tc>
+        <w:tc>
+          <w:tcPr>
+            <w:tcW w:w="2254" w:type="dxa"/>
+            <w:vAlign w:val="bottom"/>
+          </w:tcPr>
+          <w:p>
+            <w:r>
+              <w:rPr>
+                <w:rFonts w:ascii="Calibri" w:hAnsi="Calibri" w:cs="Calibri"/>
+                <w:color w:val="000000"/>
+              </w:rPr>
+              <w:t>71.01</w:t>
+            </w:r>
+          </w:p>
+        </w:tc>
+        <w:tc>
+          <w:tcPr>
+            <w:tcW w:w="2254" w:type="dxa"/>
+            <w:vAlign w:val="bottom"/>
+          </w:tcPr>
+          <w:p>
+            <w:r>
+              <w:rPr>
+                <w:rFonts w:ascii="Calibri" w:hAnsi="Calibri" w:cs="Calibri"/>
+                <w:color w:val="000000"/>
+              </w:rPr>
+              <w:t>61.28</w:t>
+            </w:r>
+          </w:p>
+        </w:tc>
+      </w:tr>
+      <w:tr>
+        <w:tc>
+          <w:tcPr>
+            <w:tcW w:w="2254" w:type="dxa"/>
+            <w:vAlign w:val="bottom"/>
+          </w:tcPr>
+          <w:p>
+            <w:r>
+              <w:rPr>
+                <w:rFonts w:ascii="Calibri" w:hAnsi="Calibri" w:cs="Calibri"/>
+                <w:color w:val="000000"/>
+              </w:rPr>
+              <w:t>9</w:t>
+            </w:r>
+          </w:p>
+        </w:tc>
+        <w:tc>
+          <w:tcPr>
+            <w:tcW w:w="2254" w:type="dxa"/>
+            <w:vAlign w:val="bottom"/>
+          </w:tcPr>
+          <w:p>
+            <w:r>
+              <w:rPr>
+                <w:rFonts w:ascii="Calibri" w:hAnsi="Calibri" w:cs="Calibri"/>
+                <w:color w:val="000000"/>
+              </w:rPr>
+              <w:t>69.62</w:t>
+            </w:r>
+          </w:p>
+        </w:tc>
+        <w:tc>
+          <w:tcPr>
+            <w:tcW w:w="2254" w:type="dxa"/>
+            <w:vAlign w:val="bottom"/>
+          </w:tcPr>
+          <w:p>
+            <w:r>
+              <w:rPr>
+                <w:rFonts w:ascii="Calibri" w:hAnsi="Calibri" w:cs="Calibri"/>
+                <w:color w:val="000000"/>
+              </w:rPr>
+              <w:t>55.82</w:t>
+            </w:r>
+          </w:p>
+        </w:tc>
+        <w:tc>
+          <w:tcPr>
+            <w:tcW w:w="2254" w:type="dxa"/>
+            <w:vAlign w:val="bottom"/>
+          </w:tcPr>
+          <w:p>
+            <w:r>
+              <w:rPr>
+                <w:rFonts w:ascii="Calibri" w:hAnsi="Calibri" w:cs="Calibri"/>
+                <w:color w:val="000000"/>
+              </w:rPr>
+              <w:t>62.93</w:t>
+            </w:r>
+          </w:p>
+        </w:tc>
+      </w:tr>
+      <w:tr>
+        <w:tc>
+          <w:tcPr>
+            <w:tcW w:w="2254" w:type="dxa"/>
+            <w:vAlign w:val="bottom"/>
+          </w:tcPr>
+          <w:p>
+            <w:r>
+              <w:rPr>
+                <w:rFonts w:ascii="Calibri" w:hAnsi="Calibri" w:cs="Calibri"/>
+                <w:color w:val="000000"/>
+              </w:rPr>
+              <w:t>10</w:t>
+            </w:r>
+          </w:p>
+        </w:tc>
+        <w:tc>
+          <w:tcPr>
+            <w:tcW w:w="2254" w:type="dxa"/>
+            <w:vAlign w:val="bottom"/>
+          </w:tcPr>
+          <w:p>
+            <w:r>
+              <w:rPr>
+                <w:rFonts w:ascii="Calibri" w:hAnsi="Calibri" w:cs="Calibri"/>
+                <w:color w:val="000000"/>
+              </w:rPr>
+              <w:t>56.42</w:t>
+            </w:r>
+          </w:p>
+        </w:tc>
+        <w:tc>
+          <w:tcPr>
+            <w:tcW w:w="2254" w:type="dxa"/>
+            <w:vAlign w:val="bottom"/>
+          </w:tcPr>
+          <w:p>
+            <w:r>
+              <w:rPr>
+                <w:rFonts w:ascii="Calibri" w:hAnsi="Calibri" w:cs="Calibri"/>
+                <w:color w:val="000000"/>
+              </w:rPr>
+              <w:t>48.44</w:t>
+            </w:r>
+          </w:p>
+        </w:tc>
+        <w:tc>
+          <w:tcPr>
+            <w:tcW w:w="2254" w:type="dxa"/>
+            <w:vAlign w:val="bottom"/>
+          </w:tcPr>
+          <w:p>
+            <w:r>
+              <w:rPr>
+                <w:rFonts w:ascii="Calibri" w:hAnsi="Calibri" w:cs="Calibri"/>
+                <w:color w:val="000000"/>
+              </w:rPr>
+              <w:t>58.85</w:t>
+            </w:r>
+          </w:p>
+        </w:tc>
+      </w:tr>
+      <w:tr>
+        <w:tc>
+          <w:tcPr>
+            <w:tcW w:w="2254" w:type="dxa"/>
+            <w:vAlign w:val="bottom"/>
+          </w:tcPr>
+          <w:p>
+            <w:r>
+              <w:rPr>
+                <w:rFonts w:ascii="Calibri" w:hAnsi="Calibri" w:cs="Calibri"/>
+                <w:color w:val="000000"/>
+              </w:rPr>
+              <w:t>11</w:t>
+            </w:r>
+          </w:p>
+        </w:tc>
+        <w:tc>
+          <w:tcPr>
+            <w:tcW w:w="2254" w:type="dxa"/>
+            <w:vAlign w:val="bottom"/>
+          </w:tcPr>
+          <w:p>
+            <w:r>
+              <w:rPr>
+                <w:rFonts w:ascii="Calibri" w:hAnsi="Calibri" w:cs="Calibri"/>
+                <w:color w:val="000000"/>
+              </w:rPr>
+              <w:t>60.5</w:t>
+            </w:r>
+          </w:p>
+        </w:tc>
+        <w:tc>
+          <w:tcPr>
+            <w:tcW w:w="2254" w:type="dxa"/>
+            <w:vAlign w:val="bottom"/>
+          </w:tcPr>
+          <w:p>
+            <w:r>
+              <w:rPr>
+                <w:rFonts w:ascii="Calibri" w:hAnsi="Calibri" w:cs="Calibri"/>
+                <w:color w:val="000000"/>
+              </w:rPr>
+              <w:t>64.06</w:t>
+            </w:r>
+          </w:p>
+        </w:tc>
+        <w:tc>
+          <w:tcPr>
+            <w:tcW w:w="2254" w:type="dxa"/>
+            <w:vAlign w:val="bottom"/>
+          </w:tcPr>
+          <w:p>
+            <w:r>
+              <w:rPr>
+                <w:rFonts w:ascii="Calibri" w:hAnsi="Calibri" w:cs="Calibri"/>
+                <w:color w:val="000000"/>
+              </w:rPr>
+              <w:t>63.54</w:t>
+            </w:r>
+          </w:p>
+        </w:tc>
+      </w:tr>
+      <w:tr>
+        <w:tc>
+          <w:tcPr>
+            <w:tcW w:w="2254" w:type="dxa"/>
+            <w:vAlign w:val="bottom"/>
+          </w:tcPr>
+          <w:p>
+            <w:r>
+              <w:rPr>
+                <w:rFonts w:ascii="Calibri" w:hAnsi="Calibri" w:cs="Calibri"/>
+                <w:color w:val="000000"/>
+              </w:rPr>
+              <w:t>12</w:t>
+            </w:r>
+          </w:p>
+        </w:tc>
+        <w:tc>
+          <w:tcPr>
+            <w:tcW w:w="2254" w:type="dxa"/>
+            <w:vAlign w:val="bottom"/>
+          </w:tcPr>
+          <w:p>
+            <w:r>
+              <w:rPr>
+                <w:rFonts w:ascii="Calibri" w:hAnsi="Calibri" w:cs="Calibri"/>
+                <w:color w:val="000000"/>
+              </w:rPr>
+              <w:t>63.11</w:t>
+            </w:r>
+          </w:p>
+        </w:tc>
+        <w:tc>
+          <w:tcPr>
+            <w:tcW w:w="2254" w:type="dxa"/>
+            <w:vAlign w:val="bottom"/>
+          </w:tcPr>
+          <w:p>
+            <w:r>
+              <w:rPr>
+                <w:rFonts w:ascii="Calibri" w:hAnsi="Calibri" w:cs="Calibri"/>
+                <w:color w:val="000000"/>
+              </w:rPr>
+              <w:t>53.04</w:t>
+            </w:r>
+          </w:p>
+        </w:tc>
+        <w:tc>
+          <w:tcPr>
+            <w:tcW w:w="2254" w:type="dxa"/>
+            <w:vAlign w:val="bottom"/>
+          </w:tcPr>
+          <w:p>
+            <w:r>
+              <w:rPr>
+                <w:rFonts w:ascii="Calibri" w:hAnsi="Calibri" w:cs="Calibri"/>
+                <w:color w:val="000000"/>
+              </w:rPr>
+              <w:t>67.1</w:t>
+            </w:r>
+          </w:p>
+        </w:tc>
+      </w:tr>
+      <w:tr>
+        <w:tc>
+          <w:tcPr>
+            <w:tcW w:w="2254" w:type="dxa"/>
+            <w:vAlign w:val="bottom"/>
+          </w:tcPr>
+          <w:p>
+            <w:r>
+              <w:rPr>
+                <w:rFonts w:ascii="Calibri" w:hAnsi="Calibri" w:cs="Calibri"/>
+                <w:color w:val="000000"/>
+              </w:rPr>
+              <w:t>Mean</w:t>
+            </w:r>
+          </w:p>
+        </w:tc>
+        <w:tc>
+          <w:tcPr>
+            <w:tcW w:w="2254" w:type="dxa"/>
+            <w:vAlign w:val="bottom"/>
+          </w:tcPr>
+          <w:p>
+            <w:r>
+              <w:rPr>
+                <w:rFonts w:ascii="Calibri" w:hAnsi="Calibri" w:cs="Calibri"/>
+                <w:color w:val="000000"/>
+              </w:rPr>
+              <w:t>62.63</w:t>
+            </w:r>
+          </w:p>
+        </w:tc>
+        <w:tc>
+          <w:tcPr>
+            <w:tcW w:w="2254" w:type="dxa"/>
+            <w:vAlign w:val="bottom"/>
+          </w:tcPr>
+          <w:p>
+            <w:r>
+              <w:rPr>
+                <w:rFonts w:ascii="Calibri" w:hAnsi="Calibri" w:cs="Calibri"/>
+                <w:color w:val="000000"/>
+              </w:rPr>
+              <w:t>59.04</w:t>
+            </w:r>
+          </w:p>
+        </w:tc>
+        <w:tc>
+          <w:tcPr>
+            <w:tcW w:w="2254" w:type="dxa"/>
+            <w:vAlign w:val="bottom"/>
+          </w:tcPr>
+          <w:p>
+            <w:r>
+              <w:rPr>
+                <w:rFonts w:ascii="Calibri" w:hAnsi="Calibri" w:cs="Calibri"/>
+                <w:color w:val="000000"/>
+              </w:rPr>
+              <w:t>57.65</w:t>
+            </w:r>
+          </w:p>
+        </w:tc>
+      </w:tr>
+      <w:tr>
+        <w:tc>
+          <w:tcPr>
+            <w:tcW w:w="2254" w:type="dxa"/>
+            <w:vAlign w:val="bottom"/>
+          </w:tcPr>
+          <w:p>
+            <w:r>
+              <w:rPr>
+                <w:rFonts w:ascii="Calibri" w:hAnsi="Calibri" w:cs="Calibri"/>
+                <w:color w:val="000000"/>
+              </w:rPr>
+              <w:t>Uncertainty</w:t>
+            </w:r>
+          </w:p>
+        </w:tc>
+        <w:tc>
+          <w:tcPr>
+            <w:tcW w:w="2254" w:type="dxa"/>
+            <w:vAlign w:val="bottom"/>
+          </w:tcPr>
+          <w:p>
+            <w:r>
+              <w:rPr>
+                <w:rFonts w:ascii="Calibri" w:hAnsi="Calibri" w:cs="Calibri"/>
+                <w:color w:val="000000"/>
+              </w:rPr>
+              <w:t>6.6</w:t>
+            </w:r>
+          </w:p>
+        </w:tc>
+        <w:tc>
+          <w:tcPr>
+            <w:tcW w:w="2254" w:type="dxa"/>
+            <w:vAlign w:val="bottom"/>
+          </w:tcPr>
+          <w:p>
+            <w:r>
+              <w:rPr>
+                <w:rFonts w:ascii="Calibri" w:hAnsi="Calibri" w:cs="Calibri"/>
+                <w:color w:val="000000"/>
+              </w:rPr>
+              <w:t>14.11</w:t>
+            </w:r>
+          </w:p>
+        </w:tc>
+        <w:tc>
+          <w:tcPr>
+            <w:tcW w:w="2254" w:type="dxa"/>
+            <w:vAlign w:val="bottom"/>
+          </w:tcPr>
+          <w:p>
+            <w:r>
+              <w:rPr>
+                <w:rFonts w:ascii="Calibri" w:hAnsi="Calibri" w:cs="Calibri"/>
+                <w:color w:val="000000"/>
+              </w:rPr>
+              <w:t>15.15</w:t>
+            </w:r>
+          </w:p>
+        </w:tc>
+      </w:tr>
+    </w:tbl>
+    <w:p/>
+    <w:tbl>
+      <w:tblPr>
+        <w:tblStyle w:val="TableGrid"/>
+        <w:tblW w:w="0" w:type="auto"/>
+        <w:tblLook w:val="04A0" w:firstRow="1" w:lastRow="0" w:firstColumn="1" w:lastColumn="0" w:noHBand="0" w:noVBand="1"/>
+      </w:tblPr>
+      <w:tblGrid>
+        <w:gridCol w:w="2254"/>
+        <w:gridCol w:w="2254"/>
+        <w:gridCol w:w="2254"/>
+        <w:gridCol w:w="2254"/>
+      </w:tblGrid>
+      <w:tr>
+        <w:tc>
+          <w:tcPr>
+            <w:tcW w:w="9016" w:type="dxa"/>
+            <w:gridSpan w:val="4"/>
+          </w:tcPr>
+          <w:p>
+            <w:pPr>
+              <w:rPr>
+                <w:b/>
+                <w:bCs/>
+              </w:rPr>
+            </w:pPr>
+            <w:r>
+              <w:rPr>
+                <w:b/>
+                <w:bCs/>
+              </w:rPr>
+              <w:t>Inception models</w:t>
+            </w:r>
+            <w:r>
+              <w:rPr>
+                <w:b/>
+                <w:bCs/>
+              </w:rPr>
+              <w:t xml:space="preserve"> with focal loss</w:t>
+            </w:r>
+            <w:r>
+              <w:rPr>
+                <w:b/>
+                <w:bCs/>
+              </w:rPr>
+              <w:t xml:space="preserve">, </w:t>
+            </w:r>
+            <w:r>
+              <w:rPr>
+                <w:b/>
+                <w:bCs/>
+              </w:rPr>
+              <w:t>test</w:t>
+            </w:r>
+            <w:r>
+              <w:rPr>
+                <w:b/>
+                <w:bCs/>
+              </w:rPr>
+              <w:t xml:space="preserve"> set accuracies</w:t>
+            </w:r>
+          </w:p>
+        </w:tc>
+      </w:tr>
+      <w:tr>
+        <w:tc>
+          <w:tcPr>
+            <w:tcW w:w="2254" w:type="dxa"/>
+          </w:tcPr>
+          <w:p>
+            <w:r>
+              <w:t>Training run</w:t>
+            </w:r>
+          </w:p>
+        </w:tc>
+        <w:tc>
+          <w:tcPr>
+            <w:tcW w:w="6762" w:type="dxa"/>
+            <w:gridSpan w:val="3"/>
+          </w:tcPr>
+          <w:p>
+            <w:r>
+              <w:t>Number of blocks</w:t>
+            </w:r>
+          </w:p>
+        </w:tc>
+      </w:tr>
+      <w:tr>
+        <w:tc>
+          <w:tcPr>
+            <w:tcW w:w="2254" w:type="dxa"/>
+            <w:vAlign w:val="bottom"/>
+          </w:tcPr>
+          <w:p/>
+        </w:tc>
+        <w:tc>
+          <w:tcPr>
+            <w:tcW w:w="2254" w:type="dxa"/>
+            <w:vAlign w:val="bottom"/>
+          </w:tcPr>
+          <w:p>
+            <w:r>
+              <w:rPr>
+                <w:rFonts w:ascii="Calibri" w:hAnsi="Calibri" w:cs="Calibri"/>
+                <w:color w:val="000000"/>
+              </w:rPr>
+              <w:t>1</w:t>
+            </w:r>
+          </w:p>
+        </w:tc>
+        <w:tc>
+          <w:tcPr>
+            <w:tcW w:w="2254" w:type="dxa"/>
+            <w:vAlign w:val="bottom"/>
+          </w:tcPr>
+          <w:p>
+            <w:r>
+              <w:rPr>
+                <w:rFonts w:ascii="Calibri" w:hAnsi="Calibri" w:cs="Calibri"/>
+                <w:color w:val="000000"/>
+              </w:rPr>
+              <w:t>2</w:t>
+            </w:r>
+          </w:p>
+        </w:tc>
+        <w:tc>
+          <w:tcPr>
+            <w:tcW w:w="2254" w:type="dxa"/>
+            <w:vAlign w:val="bottom"/>
+          </w:tcPr>
+          <w:p>
+            <w:r>
+              <w:rPr>
+                <w:rFonts w:ascii="Calibri" w:hAnsi="Calibri" w:cs="Calibri"/>
+                <w:color w:val="000000"/>
+              </w:rPr>
+              <w:t>3</w:t>
+            </w:r>
+          </w:p>
+        </w:tc>
+      </w:tr>
+      <w:tr>
+        <w:tc>
+          <w:tcPr>
+            <w:tcW w:w="2254" w:type="dxa"/>
+            <w:vAlign w:val="bottom"/>
+          </w:tcPr>
+          <w:p>
+            <w:r>
+              <w:rPr>
+                <w:rFonts w:ascii="Calibri" w:hAnsi="Calibri" w:cs="Calibri"/>
+                <w:color w:val="000000"/>
+              </w:rPr>
+              <w:t>1</w:t>
+            </w:r>
+          </w:p>
+        </w:tc>
+        <w:tc>
+          <w:tcPr>
+            <w:tcW w:w="2254" w:type="dxa"/>
+            <w:vAlign w:val="bottom"/>
+          </w:tcPr>
+          <w:p>
+            <w:r>
+              <w:rPr>
+                <w:rFonts w:ascii="Calibri" w:hAnsi="Calibri" w:cs="Calibri"/>
+                <w:color w:val="000000"/>
+              </w:rPr>
+              <w:t>68.66</w:t>
+            </w:r>
+          </w:p>
+        </w:tc>
+        <w:tc>
+          <w:tcPr>
+            <w:tcW w:w="2254" w:type="dxa"/>
+            <w:vAlign w:val="bottom"/>
+          </w:tcPr>
+          <w:p>
+            <w:r>
+              <w:rPr>
+                <w:rFonts w:ascii="Calibri" w:hAnsi="Calibri" w:cs="Calibri"/>
+                <w:color w:val="000000"/>
+              </w:rPr>
+              <w:t>70.5</w:t>
+            </w:r>
+          </w:p>
+        </w:tc>
+        <w:tc>
+          <w:tcPr>
+            <w:tcW w:w="2254" w:type="dxa"/>
+            <w:vAlign w:val="bottom"/>
+          </w:tcPr>
+          <w:p>
+            <w:r>
+              <w:rPr>
+                <w:rFonts w:ascii="Calibri" w:hAnsi="Calibri" w:cs="Calibri"/>
+                <w:color w:val="000000"/>
+              </w:rPr>
+              <w:t>53.31</w:t>
+            </w:r>
+          </w:p>
+        </w:tc>
+      </w:tr>
+      <w:tr>
+        <w:tc>
+          <w:tcPr>
+            <w:tcW w:w="2254" w:type="dxa"/>
+            <w:vAlign w:val="bottom"/>
+          </w:tcPr>
+          <w:p>
+            <w:r>
+              <w:rPr>
+                <w:rFonts w:ascii="Calibri" w:hAnsi="Calibri" w:cs="Calibri"/>
+                <w:color w:val="000000"/>
+              </w:rPr>
+              <w:t>2</w:t>
+            </w:r>
+          </w:p>
+        </w:tc>
+        <w:tc>
+          <w:tcPr>
+            <w:tcW w:w="2254" w:type="dxa"/>
+            <w:vAlign w:val="bottom"/>
+          </w:tcPr>
+          <w:p>
+            <w:r>
+              <w:rPr>
+                <w:rFonts w:ascii="Calibri" w:hAnsi="Calibri" w:cs="Calibri"/>
+                <w:color w:val="000000"/>
+              </w:rPr>
+              <w:t>73.16</w:t>
+            </w:r>
+          </w:p>
+        </w:tc>
+        <w:tc>
+          <w:tcPr>
+            <w:tcW w:w="2254" w:type="dxa"/>
+            <w:vAlign w:val="bottom"/>
+          </w:tcPr>
+          <w:p>
+            <w:r>
+              <w:rPr>
+                <w:rFonts w:ascii="Calibri" w:hAnsi="Calibri" w:cs="Calibri"/>
+                <w:color w:val="000000"/>
+                <w:highlight w:val="green"/>
+              </w:rPr>
+              <w:t>90.44</w:t>
+            </w:r>
+          </w:p>
+        </w:tc>
+        <w:tc>
+          <w:tcPr>
+            <w:tcW w:w="2254" w:type="dxa"/>
+            <w:vAlign w:val="bottom"/>
+          </w:tcPr>
+          <w:p>
+            <w:r>
+              <w:rPr>
+                <w:rFonts w:ascii="Calibri" w:hAnsi="Calibri" w:cs="Calibri"/>
+                <w:color w:val="000000"/>
+              </w:rPr>
+              <w:t>56.62</w:t>
+            </w:r>
+          </w:p>
+        </w:tc>
+      </w:tr>
+      <w:tr>
+        <w:tc>
+          <w:tcPr>
+            <w:tcW w:w="2254" w:type="dxa"/>
+            <w:vAlign w:val="bottom"/>
+          </w:tcPr>
+          <w:p>
+            <w:r>
+              <w:rPr>
+                <w:rFonts w:ascii="Calibri" w:hAnsi="Calibri" w:cs="Calibri"/>
+                <w:color w:val="000000"/>
+              </w:rPr>
+              <w:t>3</w:t>
+            </w:r>
+          </w:p>
+        </w:tc>
+        <w:tc>
+          <w:tcPr>
+            <w:tcW w:w="2254" w:type="dxa"/>
+            <w:vAlign w:val="bottom"/>
+          </w:tcPr>
+          <w:p>
+            <w:r>
+              <w:rPr>
+                <w:rFonts w:ascii="Calibri" w:hAnsi="Calibri" w:cs="Calibri"/>
+                <w:color w:val="000000"/>
+              </w:rPr>
+              <w:t>82.9</w:t>
+            </w:r>
+          </w:p>
+        </w:tc>
+        <w:tc>
+          <w:tcPr>
+            <w:tcW w:w="2254" w:type="dxa"/>
+            <w:vAlign w:val="bottom"/>
+          </w:tcPr>
+          <w:p>
+            <w:r>
+              <w:rPr>
+                <w:rFonts w:ascii="Calibri" w:hAnsi="Calibri" w:cs="Calibri"/>
+                <w:color w:val="000000"/>
+              </w:rPr>
+              <w:t>53.22</w:t>
+            </w:r>
+          </w:p>
+        </w:tc>
+        <w:tc>
+          <w:tcPr>
+            <w:tcW w:w="2254" w:type="dxa"/>
+            <w:vAlign w:val="bottom"/>
+          </w:tcPr>
+          <w:p>
+            <w:r>
+              <w:rPr>
+                <w:rFonts w:ascii="Calibri" w:hAnsi="Calibri" w:cs="Calibri"/>
+                <w:color w:val="000000"/>
+              </w:rPr>
+              <w:t>81.71</w:t>
+            </w:r>
+          </w:p>
+        </w:tc>
+      </w:tr>
+      <w:tr>
+        <w:tc>
+          <w:tcPr>
+            <w:tcW w:w="2254" w:type="dxa"/>
+            <w:vAlign w:val="bottom"/>
+          </w:tcPr>
+          <w:p>
+            <w:r>
+              <w:rPr>
+                <w:rFonts w:ascii="Calibri" w:hAnsi="Calibri" w:cs="Calibri"/>
+                <w:color w:val="000000"/>
+              </w:rPr>
+              <w:t>4</w:t>
+            </w:r>
+          </w:p>
+        </w:tc>
+        <w:tc>
+          <w:tcPr>
+            <w:tcW w:w="2254" w:type="dxa"/>
+            <w:vAlign w:val="bottom"/>
+          </w:tcPr>
+          <w:p>
+            <w:r>
+              <w:rPr>
+                <w:rFonts w:ascii="Calibri" w:hAnsi="Calibri" w:cs="Calibri"/>
+                <w:color w:val="000000"/>
+              </w:rPr>
+              <w:t>69.12</w:t>
+            </w:r>
+          </w:p>
+        </w:tc>
+        <w:tc>
+          <w:tcPr>
+            <w:tcW w:w="2254" w:type="dxa"/>
+            <w:vAlign w:val="bottom"/>
+          </w:tcPr>
+          <w:p>
+            <w:r>
+              <w:rPr>
+                <w:rFonts w:ascii="Calibri" w:hAnsi="Calibri" w:cs="Calibri"/>
+                <w:color w:val="000000"/>
+              </w:rPr>
+              <w:t>74.08</w:t>
+            </w:r>
+          </w:p>
+        </w:tc>
+        <w:tc>
+          <w:tcPr>
+            <w:tcW w:w="2254" w:type="dxa"/>
+            <w:vAlign w:val="bottom"/>
+          </w:tcPr>
+          <w:p>
+            <w:r>
+              <w:rPr>
+                <w:rFonts w:ascii="Calibri" w:hAnsi="Calibri" w:cs="Calibri"/>
+                <w:color w:val="000000"/>
+              </w:rPr>
+              <w:t>53.4</w:t>
+            </w:r>
+          </w:p>
+        </w:tc>
+      </w:tr>
+      <w:tr>
+        <w:tc>
+          <w:tcPr>
+            <w:tcW w:w="2254" w:type="dxa"/>
+            <w:vAlign w:val="bottom"/>
+          </w:tcPr>
+          <w:p>
+            <w:r>
+              <w:rPr>
+                <w:rFonts w:ascii="Calibri" w:hAnsi="Calibri" w:cs="Calibri"/>
+                <w:color w:val="000000"/>
+              </w:rPr>
+              <w:t>5</w:t>
+            </w:r>
+          </w:p>
+        </w:tc>
+        <w:tc>
+          <w:tcPr>
+            <w:tcW w:w="2254" w:type="dxa"/>
+            <w:vAlign w:val="bottom"/>
+          </w:tcPr>
+          <w:p>
+            <w:r>
+              <w:rPr>
+                <w:rFonts w:ascii="Calibri" w:hAnsi="Calibri" w:cs="Calibri"/>
+                <w:color w:val="000000"/>
+              </w:rPr>
+              <w:t>70.86</w:t>
+            </w:r>
+          </w:p>
+        </w:tc>
+        <w:tc>
+          <w:tcPr>
+            <w:tcW w:w="2254" w:type="dxa"/>
+            <w:vAlign w:val="bottom"/>
+          </w:tcPr>
+          <w:p>
+            <w:r>
+              <w:rPr>
+                <w:rFonts w:ascii="Calibri" w:hAnsi="Calibri" w:cs="Calibri"/>
+                <w:color w:val="000000"/>
+              </w:rPr>
+              <w:t>69.76</w:t>
+            </w:r>
+          </w:p>
+        </w:tc>
+        <w:tc>
+          <w:tcPr>
+            <w:tcW w:w="2254" w:type="dxa"/>
+            <w:vAlign w:val="bottom"/>
+          </w:tcPr>
+          <w:p>
+            <w:r>
+              <w:rPr>
+                <w:rFonts w:ascii="Calibri" w:hAnsi="Calibri" w:cs="Calibri"/>
+                <w:color w:val="000000"/>
+              </w:rPr>
+              <w:t>59.1</w:t>
+            </w:r>
+          </w:p>
+        </w:tc>
+      </w:tr>
+      <w:tr>
+        <w:tc>
+          <w:tcPr>
+            <w:tcW w:w="2254" w:type="dxa"/>
+            <w:vAlign w:val="bottom"/>
+          </w:tcPr>
+          <w:p>
+            <w:r>
+              <w:rPr>
+                <w:rFonts w:ascii="Calibri" w:hAnsi="Calibri" w:cs="Calibri"/>
+                <w:color w:val="000000"/>
+              </w:rPr>
+              <w:t>6</w:t>
+            </w:r>
+          </w:p>
+        </w:tc>
+        <w:tc>
+          <w:tcPr>
+            <w:tcW w:w="2254" w:type="dxa"/>
+            <w:vAlign w:val="bottom"/>
+          </w:tcPr>
+          <w:p>
+            <w:r>
+              <w:rPr>
+                <w:rFonts w:ascii="Calibri" w:hAnsi="Calibri" w:cs="Calibri"/>
+                <w:color w:val="000000"/>
+              </w:rPr>
+              <w:t>63.14</w:t>
+            </w:r>
+          </w:p>
+        </w:tc>
+        <w:tc>
+          <w:tcPr>
+            <w:tcW w:w="2254" w:type="dxa"/>
+            <w:vAlign w:val="bottom"/>
+          </w:tcPr>
+          <w:p>
+            <w:r>
+              <w:rPr>
+                <w:rFonts w:ascii="Calibri" w:hAnsi="Calibri" w:cs="Calibri"/>
+                <w:color w:val="000000"/>
+              </w:rPr>
+              <w:t>61.4</w:t>
+            </w:r>
+          </w:p>
+        </w:tc>
+        <w:tc>
+          <w:tcPr>
+            <w:tcW w:w="2254" w:type="dxa"/>
+            <w:vAlign w:val="bottom"/>
+          </w:tcPr>
+          <w:p>
+            <w:r>
+              <w:rPr>
+                <w:rFonts w:ascii="Calibri" w:hAnsi="Calibri" w:cs="Calibri"/>
+                <w:color w:val="000000"/>
+              </w:rPr>
+              <w:t>53.22</w:t>
+            </w:r>
+          </w:p>
+        </w:tc>
+      </w:tr>
+      <w:tr>
+        <w:tc>
+          <w:tcPr>
+            <w:tcW w:w="2254" w:type="dxa"/>
+            <w:vAlign w:val="bottom"/>
+          </w:tcPr>
+          <w:p>
+            <w:r>
+              <w:rPr>
+                <w:rFonts w:ascii="Calibri" w:hAnsi="Calibri" w:cs="Calibri"/>
+                <w:color w:val="000000"/>
+              </w:rPr>
+              <w:t>7</w:t>
+            </w:r>
+          </w:p>
+        </w:tc>
+        <w:tc>
+          <w:tcPr>
+            <w:tcW w:w="2254" w:type="dxa"/>
+            <w:vAlign w:val="bottom"/>
+          </w:tcPr>
+          <w:p>
+            <w:r>
+              <w:rPr>
+                <w:rFonts w:ascii="Calibri" w:hAnsi="Calibri" w:cs="Calibri"/>
+                <w:color w:val="000000"/>
+              </w:rPr>
+              <w:t>70.68</w:t>
+            </w:r>
+          </w:p>
+        </w:tc>
+        <w:tc>
+          <w:tcPr>
+            <w:tcW w:w="2254" w:type="dxa"/>
+            <w:vAlign w:val="bottom"/>
+          </w:tcPr>
+          <w:p>
+            <w:r>
+              <w:rPr>
+                <w:rFonts w:ascii="Calibri" w:hAnsi="Calibri" w:cs="Calibri"/>
+                <w:color w:val="000000"/>
+              </w:rPr>
+              <w:t>72.33</w:t>
+            </w:r>
+          </w:p>
+        </w:tc>
+        <w:tc>
+          <w:tcPr>
+            <w:tcW w:w="2254" w:type="dxa"/>
+            <w:vAlign w:val="bottom"/>
+          </w:tcPr>
+          <w:p>
+            <w:r>
+              <w:rPr>
+                <w:rFonts w:ascii="Calibri" w:hAnsi="Calibri" w:cs="Calibri"/>
+                <w:color w:val="000000"/>
+              </w:rPr>
+              <w:t>37.96</w:t>
+            </w:r>
+          </w:p>
+        </w:tc>
+      </w:tr>
+      <w:tr>
+        <w:tc>
+          <w:tcPr>
+            <w:tcW w:w="2254" w:type="dxa"/>
+            <w:vAlign w:val="bottom"/>
+          </w:tcPr>
+          <w:p>
+            <w:r>
+              <w:rPr>
+                <w:rFonts w:ascii="Calibri" w:hAnsi="Calibri" w:cs="Calibri"/>
+                <w:color w:val="000000"/>
+              </w:rPr>
+              <w:t>8</w:t>
+            </w:r>
+          </w:p>
+        </w:tc>
+        <w:tc>
+          <w:tcPr>
+            <w:tcW w:w="2254" w:type="dxa"/>
+            <w:vAlign w:val="bottom"/>
+          </w:tcPr>
+          <w:p>
+            <w:r>
+              <w:rPr>
+                <w:rFonts w:ascii="Calibri" w:hAnsi="Calibri" w:cs="Calibri"/>
+                <w:color w:val="000000"/>
+              </w:rPr>
+              <w:t>76.01</w:t>
+            </w:r>
+          </w:p>
+        </w:tc>
+        <w:tc>
+          <w:tcPr>
+            <w:tcW w:w="2254" w:type="dxa"/>
+            <w:vAlign w:val="bottom"/>
+          </w:tcPr>
+          <w:p>
+            <w:r>
+              <w:rPr>
+                <w:rFonts w:ascii="Calibri" w:hAnsi="Calibri" w:cs="Calibri"/>
+                <w:color w:val="000000"/>
+              </w:rPr>
+              <w:t>78.68</w:t>
+            </w:r>
+          </w:p>
+        </w:tc>
+        <w:tc>
+          <w:tcPr>
+            <w:tcW w:w="2254" w:type="dxa"/>
+            <w:vAlign w:val="bottom"/>
+          </w:tcPr>
+          <w:p>
+            <w:r>
+              <w:rPr>
+                <w:rFonts w:ascii="Calibri" w:hAnsi="Calibri" w:cs="Calibri"/>
+                <w:color w:val="000000"/>
+              </w:rPr>
+              <w:t>70.31</w:t>
+            </w:r>
+          </w:p>
+        </w:tc>
+      </w:tr>
+      <w:tr>
+        <w:tc>
+          <w:tcPr>
+            <w:tcW w:w="2254" w:type="dxa"/>
+            <w:vAlign w:val="bottom"/>
+          </w:tcPr>
+          <w:p>
+            <w:r>
+              <w:rPr>
+                <w:rFonts w:ascii="Calibri" w:hAnsi="Calibri" w:cs="Calibri"/>
+                <w:color w:val="000000"/>
+              </w:rPr>
+              <w:t>9</w:t>
+            </w:r>
+          </w:p>
+        </w:tc>
+        <w:tc>
+          <w:tcPr>
+            <w:tcW w:w="2254" w:type="dxa"/>
+            <w:vAlign w:val="bottom"/>
+          </w:tcPr>
+          <w:p>
+            <w:r>
+              <w:rPr>
+                <w:rFonts w:ascii="Calibri" w:hAnsi="Calibri" w:cs="Calibri"/>
+                <w:color w:val="000000"/>
+              </w:rPr>
+              <w:t>60.2</w:t>
+            </w:r>
+          </w:p>
+        </w:tc>
+        <w:tc>
+          <w:tcPr>
+            <w:tcW w:w="2254" w:type="dxa"/>
+            <w:vAlign w:val="bottom"/>
+          </w:tcPr>
+          <w:p>
+            <w:r>
+              <w:rPr>
+                <w:rFonts w:ascii="Calibri" w:hAnsi="Calibri" w:cs="Calibri"/>
+                <w:color w:val="000000"/>
+              </w:rPr>
+              <w:t>68.57</w:t>
+            </w:r>
+          </w:p>
+        </w:tc>
+        <w:tc>
+          <w:tcPr>
+            <w:tcW w:w="2254" w:type="dxa"/>
+            <w:vAlign w:val="bottom"/>
+          </w:tcPr>
+          <w:p>
+            <w:r>
+              <w:rPr>
+                <w:rFonts w:ascii="Calibri" w:hAnsi="Calibri" w:cs="Calibri"/>
+                <w:color w:val="000000"/>
+              </w:rPr>
+              <w:t>57.08</w:t>
+            </w:r>
+          </w:p>
+        </w:tc>
+      </w:tr>
+      <w:tr>
+        <w:tc>
+          <w:tcPr>
+            <w:tcW w:w="2254" w:type="dxa"/>
+            <w:vAlign w:val="bottom"/>
+          </w:tcPr>
+          <w:p>
+            <w:r>
+              <w:rPr>
+                <w:rFonts w:ascii="Calibri" w:hAnsi="Calibri" w:cs="Calibri"/>
+                <w:color w:val="000000"/>
+              </w:rPr>
+              <w:t>10</w:t>
+            </w:r>
+          </w:p>
+        </w:tc>
+        <w:tc>
+          <w:tcPr>
+            <w:tcW w:w="2254" w:type="dxa"/>
+            <w:vAlign w:val="bottom"/>
+          </w:tcPr>
+          <w:p>
+            <w:r>
+              <w:rPr>
+                <w:rFonts w:ascii="Calibri" w:hAnsi="Calibri" w:cs="Calibri"/>
+                <w:color w:val="000000"/>
+              </w:rPr>
+              <w:t>66.27</w:t>
+            </w:r>
+          </w:p>
+        </w:tc>
+        <w:tc>
+          <w:tcPr>
+            <w:tcW w:w="2254" w:type="dxa"/>
+            <w:vAlign w:val="bottom"/>
+          </w:tcPr>
+          <w:p>
+            <w:r>
+              <w:rPr>
+                <w:rFonts w:ascii="Calibri" w:hAnsi="Calibri" w:cs="Calibri"/>
+                <w:color w:val="000000"/>
+              </w:rPr>
+              <w:t>43.11</w:t>
+            </w:r>
+          </w:p>
+        </w:tc>
+        <w:tc>
+          <w:tcPr>
+            <w:tcW w:w="2254" w:type="dxa"/>
+            <w:vAlign w:val="bottom"/>
+          </w:tcPr>
+          <w:p>
+            <w:r>
+              <w:rPr>
+                <w:rFonts w:ascii="Calibri" w:hAnsi="Calibri" w:cs="Calibri"/>
+                <w:color w:val="000000"/>
+              </w:rPr>
+              <w:t>56.43</w:t>
+            </w:r>
+          </w:p>
+        </w:tc>
+      </w:tr>
+      <w:tr>
+        <w:tc>
+          <w:tcPr>
+            <w:tcW w:w="2254" w:type="dxa"/>
+            <w:vAlign w:val="bottom"/>
+          </w:tcPr>
+          <w:p>
+            <w:r>
+              <w:rPr>
+                <w:rFonts w:ascii="Calibri" w:hAnsi="Calibri" w:cs="Calibri"/>
+                <w:color w:val="000000"/>
+              </w:rPr>
+              <w:t>11</w:t>
+            </w:r>
+          </w:p>
+        </w:tc>
+        <w:tc>
+          <w:tcPr>
+            <w:tcW w:w="2254" w:type="dxa"/>
+            <w:vAlign w:val="bottom"/>
+          </w:tcPr>
+          <w:p>
+            <w:r>
+              <w:rPr>
+                <w:rFonts w:ascii="Calibri" w:hAnsi="Calibri" w:cs="Calibri"/>
+                <w:color w:val="000000"/>
+              </w:rPr>
+              <w:t>65.44</w:t>
+            </w:r>
+          </w:p>
+        </w:tc>
+        <w:tc>
+          <w:tcPr>
+            <w:tcW w:w="2254" w:type="dxa"/>
+            <w:vAlign w:val="bottom"/>
+          </w:tcPr>
+          <w:p>
+            <w:r>
+              <w:rPr>
+                <w:rFonts w:ascii="Calibri" w:hAnsi="Calibri" w:cs="Calibri"/>
+                <w:color w:val="000000"/>
+                <w:highlight w:val="green"/>
+              </w:rPr>
+              <w:t>89.43</w:t>
+            </w:r>
+          </w:p>
+        </w:tc>
+        <w:tc>
+          <w:tcPr>
+            <w:tcW w:w="2254" w:type="dxa"/>
+            <w:vAlign w:val="bottom"/>
+          </w:tcPr>
+          <w:p>
+            <w:r>
+              <w:rPr>
+                <w:rFonts w:ascii="Calibri" w:hAnsi="Calibri" w:cs="Calibri"/>
+                <w:color w:val="000000"/>
+              </w:rPr>
+              <w:t>78.68</w:t>
+            </w:r>
+          </w:p>
+        </w:tc>
+      </w:tr>
+      <w:tr>
+        <w:tc>
+          <w:tcPr>
+            <w:tcW w:w="2254" w:type="dxa"/>
+            <w:vAlign w:val="bottom"/>
+          </w:tcPr>
+          <w:p>
+            <w:r>
+              <w:rPr>
+                <w:rFonts w:ascii="Calibri" w:hAnsi="Calibri" w:cs="Calibri"/>
+                <w:color w:val="000000"/>
+              </w:rPr>
+              <w:t>12</w:t>
+            </w:r>
+          </w:p>
+        </w:tc>
+        <w:tc>
+          <w:tcPr>
+            <w:tcW w:w="2254" w:type="dxa"/>
+            <w:vAlign w:val="bottom"/>
+          </w:tcPr>
+          <w:p>
+            <w:r>
+              <w:rPr>
+                <w:rFonts w:ascii="Calibri" w:hAnsi="Calibri" w:cs="Calibri"/>
+                <w:color w:val="000000"/>
+              </w:rPr>
+              <w:t>71.51</w:t>
+            </w:r>
+          </w:p>
+        </w:tc>
+        <w:tc>
+          <w:tcPr>
+            <w:tcW w:w="2254" w:type="dxa"/>
+            <w:vAlign w:val="bottom"/>
+          </w:tcPr>
+          <w:p>
+            <w:r>
+              <w:rPr>
+                <w:rFonts w:ascii="Calibri" w:hAnsi="Calibri" w:cs="Calibri"/>
+                <w:color w:val="000000"/>
+              </w:rPr>
+              <w:t>49.72</w:t>
+            </w:r>
+          </w:p>
+        </w:tc>
+        <w:tc>
+          <w:tcPr>
+            <w:tcW w:w="2254" w:type="dxa"/>
+            <w:vAlign w:val="bottom"/>
+          </w:tcPr>
+          <w:p>
+            <w:r>
+              <w:rPr>
+                <w:rFonts w:ascii="Calibri" w:hAnsi="Calibri" w:cs="Calibri"/>
+                <w:color w:val="000000"/>
+              </w:rPr>
+              <w:t>80.88</w:t>
+            </w:r>
+          </w:p>
+        </w:tc>
+      </w:tr>
+      <w:tr>
+        <w:tc>
+          <w:tcPr>
+            <w:tcW w:w="2254" w:type="dxa"/>
+            <w:vAlign w:val="bottom"/>
+          </w:tcPr>
+          <w:p>
+            <w:r>
+              <w:rPr>
+                <w:rFonts w:ascii="Calibri" w:hAnsi="Calibri" w:cs="Calibri"/>
+                <w:color w:val="000000"/>
+              </w:rPr>
+              <w:t>Mean</w:t>
+            </w:r>
+          </w:p>
+        </w:tc>
+        <w:tc>
+          <w:tcPr>
+            <w:tcW w:w="2254" w:type="dxa"/>
+            <w:vAlign w:val="bottom"/>
+          </w:tcPr>
+          <w:p>
+            <w:r>
+              <w:rPr>
+                <w:rFonts w:ascii="Calibri" w:hAnsi="Calibri" w:cs="Calibri"/>
+                <w:color w:val="000000"/>
+              </w:rPr>
+              <w:t>69.83</w:t>
+            </w:r>
+          </w:p>
+        </w:tc>
+        <w:tc>
+          <w:tcPr>
+            <w:tcW w:w="2254" w:type="dxa"/>
+            <w:vAlign w:val="bottom"/>
+          </w:tcPr>
+          <w:p>
+            <w:r>
+              <w:rPr>
+                <w:rFonts w:ascii="Calibri" w:hAnsi="Calibri" w:cs="Calibri"/>
+                <w:color w:val="000000"/>
+              </w:rPr>
+              <w:t>68.44</w:t>
+            </w:r>
+          </w:p>
+        </w:tc>
+        <w:tc>
+          <w:tcPr>
+            <w:tcW w:w="2254" w:type="dxa"/>
+            <w:vAlign w:val="bottom"/>
+          </w:tcPr>
+          <w:p>
+            <w:r>
+              <w:rPr>
+                <w:rFonts w:ascii="Calibri" w:hAnsi="Calibri" w:cs="Calibri"/>
+                <w:color w:val="000000"/>
+              </w:rPr>
+              <w:t>61.56</w:t>
+            </w:r>
+          </w:p>
+        </w:tc>
+      </w:tr>
+      <w:tr>
+        <w:tc>
+          <w:tcPr>
+            <w:tcW w:w="2254" w:type="dxa"/>
+            <w:vAlign w:val="bottom"/>
+          </w:tcPr>
+          <w:p>
+            <w:r>
+              <w:rPr>
+                <w:rFonts w:ascii="Calibri" w:hAnsi="Calibri" w:cs="Calibri"/>
+                <w:color w:val="000000"/>
+              </w:rPr>
+              <w:t>Uncertainty</w:t>
+            </w:r>
+          </w:p>
+        </w:tc>
+        <w:tc>
+          <w:tcPr>
+            <w:tcW w:w="2254" w:type="dxa"/>
+            <w:vAlign w:val="bottom"/>
+          </w:tcPr>
+          <w:p>
+            <w:r>
+              <w:rPr>
+                <w:rFonts w:ascii="Calibri" w:hAnsi="Calibri" w:cs="Calibri"/>
+                <w:color w:val="000000"/>
+              </w:rPr>
+              <w:t>11.35</w:t>
+            </w:r>
+          </w:p>
+        </w:tc>
+        <w:tc>
+          <w:tcPr>
+            <w:tcW w:w="2254" w:type="dxa"/>
+            <w:vAlign w:val="bottom"/>
+          </w:tcPr>
+          <w:p>
+            <w:r>
+              <w:rPr>
+                <w:rFonts w:ascii="Calibri" w:hAnsi="Calibri" w:cs="Calibri"/>
+                <w:color w:val="000000"/>
+              </w:rPr>
+              <w:t>23.67</w:t>
+            </w:r>
+          </w:p>
+        </w:tc>
+        <w:tc>
+          <w:tcPr>
+            <w:tcW w:w="2254" w:type="dxa"/>
+            <w:vAlign w:val="bottom"/>
+          </w:tcPr>
+          <w:p>
+            <w:r>
+              <w:rPr>
+                <w:rFonts w:ascii="Calibri" w:hAnsi="Calibri" w:cs="Calibri"/>
+                <w:color w:val="000000"/>
+              </w:rPr>
+              <w:t>21.88</w:t>
+            </w:r>
+          </w:p>
+        </w:tc>
+      </w:tr>
+    </w:tbl>
+    <w:p/>
+    <w:p>
+      <w:r>
+        <w:t>The plot of the mean accuracies is displayed on the next page.</w:t>
+      </w:r>
+    </w:p>
+    <w:p/>
+    <w:p/>
+    <w:p/>
+    <w:p/>
+    <w:p/>
+    <w:p>
+      <w:r>
+        <w:rPr>
+          <w:noProof/>
+        </w:rPr>
+        <w:lastRenderedPageBreak/>
+        <w:drawing>
+          <wp:anchor distT="0" distB="0" distL="114300" distR="114300" simplePos="0" relativeHeight="251687936" behindDoc="0" locked="0" layoutInCell="1" allowOverlap="1" wp14:anchorId="123A2BF7" wp14:editId="67CC8689">
+            <wp:simplePos x="0" y="0"/>
+            <wp:positionH relativeFrom="margin">
+              <wp:align>center</wp:align>
+            </wp:positionH>
+            <wp:positionV relativeFrom="paragraph">
+              <wp:posOffset>8255</wp:posOffset>
+            </wp:positionV>
+            <wp:extent cx="3629025" cy="3027833"/>
+            <wp:effectExtent l="0" t="0" r="0" b="1270"/>
+            <wp:wrapSquare wrapText="bothSides"/>
+            <wp:docPr id="196" name="Picture 196" descr="Chart, box and whisker chart&#10;&#10;Description automatically generated"/>
+            <wp:cNvGraphicFramePr>
+              <a:graphicFrameLocks xmlns:a="http://schemas.openxmlformats.org/drawingml/2006/main" noChangeAspect="1"/>
+            </wp:cNvGraphicFramePr>
+            <a:graphic xmlns:a="http://schemas.openxmlformats.org/drawingml/2006/main">
+              <a:graphicData uri="http://schemas.openxmlformats.org/drawingml/2006/picture">
+                <pic:pic xmlns:pic="http://schemas.openxmlformats.org/drawingml/2006/picture">
+                  <pic:nvPicPr>
+                    <pic:cNvPr id="196" name="Picture 196" descr="Chart, box and whisker chart&#10;&#10;Description automatically generated"/>
+                    <pic:cNvPicPr/>
+                  </pic:nvPicPr>
+                  <pic:blipFill>
+                    <a:blip r:embed="rId76">
+                      <a:extLst>
+                        <a:ext uri="{28A0092B-C50C-407E-A947-70E740481C1C}">
+                          <a14:useLocalDpi xmlns:a14="http://schemas.microsoft.com/office/drawing/2010/main" val="0"/>
+                        </a:ext>
+                      </a:extLst>
+                    </a:blip>
+                    <a:stretch>
+                      <a:fillRect/>
+                    </a:stretch>
+                  </pic:blipFill>
+                  <pic:spPr>
+                    <a:xfrm>
+                      <a:off x="0" y="0"/>
+                      <a:ext cx="3629025" cy="3027833"/>
+                    </a:xfrm>
+                    <a:prstGeom prst="rect">
+                      <a:avLst/>
+                    </a:prstGeom>
+                  </pic:spPr>
+                </pic:pic>
+              </a:graphicData>
+            </a:graphic>
+            <wp14:sizeRelH relativeFrom="page">
+              <wp14:pctWidth>0</wp14:pctWidth>
+            </wp14:sizeRelH>
+            <wp14:sizeRelV relativeFrom="page">
+              <wp14:pctHeight>0</wp14:pctHeight>
+            </wp14:sizeRelV>
+          </wp:anchor>
+        </w:drawing>
+      </w:r>
+    </w:p>
+    <w:p/>
+    <w:p/>
+    <w:p/>
+    <w:p/>
+    <w:p/>
+    <w:p/>
+    <w:p/>
+    <w:p/>
+    <w:p/>
+    <w:p/>
+    <w:p/>
+    <w:p>
+      <w:r>
+        <w:t>Overall the models with focal loss perform worse than the ones without, and have much larger deviations in accuracies. This suggests that focal loss is not suitable for this task.</w:t>
+      </w:r>
+      <w:r>
+        <w:t xml:space="preserve"> The best single trained models, however, did perform slightly better than the normal loss best models.</w:t>
+      </w:r>
+    </w:p>
     <w:sectPr>
-      <w:headerReference w:type="first" r:id="rId76"/>
+      <w:headerReference w:type="first" r:id="rId77"/>
       <w:pgSz w:w="11906" w:h="16838"/>
       <w:pgMar w:top="1440" w:right="1440" w:bottom="1440" w:left="1440" w:header="708" w:footer="708" w:gutter="0"/>
       <w:cols w:space="708"/>
@@ -21387,15 +23412,7 @@
       <w:pStyle w:val="Header"/>
     </w:pPr>
     <w:r>
-      <w:t xml:space="preserve">Joshua Heaton </w:t>
-    </w:r>
-    <w:proofErr w:type="spellStart"/>
-    <w:r>
-      <w:t>MPhys</w:t>
-    </w:r>
-    <w:proofErr w:type="spellEnd"/>
-    <w:r>
-      <w:t xml:space="preserve"> project 2020</w:t>
+      <w:t>Joshua Heaton MPhys project 2020</w:t>
     </w:r>
   </w:p>
   <w:p>
@@ -21403,13 +23420,8 @@
       <w:pStyle w:val="Header"/>
     </w:pPr>
     <w:r>
-      <w:t xml:space="preserve">Project partner: James </w:t>
+      <w:t>Project partner: James Harbon</w:t>
     </w:r>
-    <w:proofErr w:type="spellStart"/>
-    <w:r>
-      <w:t>Harbon</w:t>
-    </w:r>
-    <w:proofErr w:type="spellEnd"/>
   </w:p>
   <w:p>
     <w:pPr>

</xml_diff>